<commit_message>
#56 Aprobación del documento
</commit_message>
<xml_diff>
--- a/Source/Plan_De_Proyecto/Ultimos_Cambios/Presupuesto.CIT@MEDICA.05-11-2022.v1.0.docx
+++ b/Source/Plan_De_Proyecto/Ultimos_Cambios/Presupuesto.CIT@MEDICA.05-11-2022.v1.0.docx
@@ -305,7 +305,7 @@
     </w:p>
     <w:p>
       <w:pPr>
-        <w:pStyle w:val="TOC1"/>
+        <w:pStyle w:val="TDC1"/>
         <w:tabs>
           <w:tab w:val="right" w:leader="dot" w:pos="8494"/>
         </w:tabs>
@@ -349,6 +349,7 @@
       </w:r>
       <w:r>
         <w:rPr>
+          <w:rFonts w:asciiTheme="minorHAnsi" w:hAnsiTheme="minorHAnsi" w:cstheme="minorHAnsi"/>
           <w:noProof/>
         </w:rPr>
         <w:t>Tabla de versionado</w:t>
@@ -369,7 +370,7 @@
         <w:rPr>
           <w:noProof/>
         </w:rPr>
-        <w:instrText xml:space="preserve"> PAGEREF _Toc117880835 \h </w:instrText>
+        <w:instrText xml:space="preserve"> PAGEREF _Toc118659495 \h </w:instrText>
       </w:r>
       <w:r>
         <w:rPr>
@@ -397,7 +398,7 @@
     </w:p>
     <w:p>
       <w:pPr>
-        <w:pStyle w:val="TOC1"/>
+        <w:pStyle w:val="TDC1"/>
         <w:tabs>
           <w:tab w:val="right" w:leader="dot" w:pos="8494"/>
         </w:tabs>
@@ -413,7 +414,7 @@
         <w:rPr>
           <w:noProof/>
         </w:rPr>
-        <w:t>Lista de actividades</w:t>
+        <w:t>Presupuesto</w:t>
       </w:r>
       <w:r>
         <w:rPr>
@@ -431,7 +432,7 @@
         <w:rPr>
           <w:noProof/>
         </w:rPr>
-        <w:instrText xml:space="preserve"> PAGEREF _Toc117880836 \h </w:instrText>
+        <w:instrText xml:space="preserve"> PAGEREF _Toc118659496 \h </w:instrText>
       </w:r>
       <w:r>
         <w:rPr>
@@ -459,7 +460,7 @@
     </w:p>
     <w:p>
       <w:pPr>
-        <w:pStyle w:val="Heading1"/>
+        <w:pStyle w:val="Ttulo1"/>
         <w:rPr>
           <w:rFonts w:asciiTheme="minorHAnsi" w:hAnsiTheme="minorHAnsi" w:cstheme="minorHAnsi"/>
         </w:rPr>
@@ -471,7 +472,7 @@
         <w:fldChar w:fldCharType="end"/>
       </w:r>
       <w:bookmarkStart w:id="0" w:name="_Toc115613415"/>
-      <w:bookmarkStart w:id="1" w:name="_Toc117880835"/>
+      <w:bookmarkStart w:id="1" w:name="_Toc118659495"/>
       <w:r>
         <w:rPr>
           <w:rFonts w:asciiTheme="minorHAnsi" w:hAnsiTheme="minorHAnsi" w:cstheme="minorHAnsi"/>
@@ -643,7 +644,14 @@
                 <w:b/>
                 <w:bCs/>
               </w:rPr>
-              <w:t>V1.0</w:t>
+              <w:t>V</w:t>
+            </w:r>
+            <w:r>
+              <w:rPr>
+                <w:b/>
+                <w:bCs/>
+              </w:rPr>
+              <w:t>0.1</w:t>
             </w:r>
           </w:p>
         </w:tc>
@@ -665,14 +673,14 @@
           </w:tcPr>
           <w:p>
             <w:pPr>
-              <w:pStyle w:val="NoSpacing"/>
+              <w:pStyle w:val="Sinespaciado"/>
               <w:rPr>
-                <w:rStyle w:val="SubtleEmphasis"/>
+                <w:rStyle w:val="nfasissutil"/>
               </w:rPr>
             </w:pPr>
             <w:r>
               <w:rPr>
-                <w:rStyle w:val="SubtleEmphasis"/>
+                <w:rStyle w:val="nfasissutil"/>
               </w:rPr>
               <w:t>Versión inicial del documento</w:t>
             </w:r>
@@ -695,6 +703,74 @@
             </w:r>
             <w:r>
               <w:t>/2022</w:t>
+            </w:r>
+          </w:p>
+        </w:tc>
+      </w:tr>
+      <w:tr>
+        <w:trPr>
+          <w:trHeight w:val="801"/>
+        </w:trPr>
+        <w:tc>
+          <w:tcPr>
+            <w:tcW w:w="1107" w:type="dxa"/>
+            <w:shd w:val="clear" w:color="auto" w:fill="auto"/>
+          </w:tcPr>
+          <w:p>
+            <w:pPr>
+              <w:rPr>
+                <w:b/>
+                <w:bCs/>
+              </w:rPr>
+            </w:pPr>
+            <w:r>
+              <w:rPr>
+                <w:b/>
+                <w:bCs/>
+              </w:rPr>
+              <w:t>V1.0</w:t>
+            </w:r>
+          </w:p>
+        </w:tc>
+        <w:tc>
+          <w:tcPr>
+            <w:tcW w:w="3144" w:type="dxa"/>
+            <w:shd w:val="clear" w:color="auto" w:fill="auto"/>
+          </w:tcPr>
+          <w:p>
+            <w:r>
+              <w:t>Todos</w:t>
+            </w:r>
+          </w:p>
+        </w:tc>
+        <w:tc>
+          <w:tcPr>
+            <w:tcW w:w="3372" w:type="dxa"/>
+            <w:shd w:val="clear" w:color="auto" w:fill="auto"/>
+          </w:tcPr>
+          <w:p>
+            <w:pPr>
+              <w:pStyle w:val="Sinespaciado"/>
+              <w:rPr>
+                <w:rStyle w:val="nfasissutil"/>
+              </w:rPr>
+            </w:pPr>
+            <w:r>
+              <w:rPr>
+                <w:rStyle w:val="nfasissutil"/>
+              </w:rPr>
+              <w:t>Aprobación del documento</w:t>
+            </w:r>
+          </w:p>
+        </w:tc>
+        <w:tc>
+          <w:tcPr>
+            <w:tcW w:w="1431" w:type="dxa"/>
+            <w:shd w:val="clear" w:color="auto" w:fill="auto"/>
+          </w:tcPr>
+          <w:p>
+            <w:r>
+              <w:t>06/11/2022</w:t>
             </w:r>
           </w:p>
         </w:tc>
@@ -726,15 +802,17 @@
     </w:p>
     <w:p>
       <w:pPr>
-        <w:pStyle w:val="Heading1"/>
-      </w:pPr>
+        <w:pStyle w:val="Ttulo1"/>
+      </w:pPr>
+      <w:bookmarkStart w:id="2" w:name="_Toc118659496"/>
       <w:r>
         <w:t>Presupuesto</w:t>
       </w:r>
+      <w:bookmarkEnd w:id="2"/>
     </w:p>
     <w:p>
       <w:pPr>
-        <w:pStyle w:val="NoSpacing"/>
+        <w:pStyle w:val="Sinespaciado"/>
         <w:pBdr>
           <w:top w:val="single" w:sz="4" w:space="1" w:color="auto"/>
           <w:left w:val="single" w:sz="4" w:space="4" w:color="auto"/>
@@ -754,7 +832,7 @@
     </w:p>
     <w:p>
       <w:pPr>
-        <w:pStyle w:val="NoSpacing"/>
+        <w:pStyle w:val="Sinespaciado"/>
         <w:pBdr>
           <w:top w:val="single" w:sz="4" w:space="1" w:color="auto"/>
           <w:left w:val="single" w:sz="4" w:space="1" w:color="auto"/>
@@ -765,7 +843,7 @@
     </w:p>
     <w:p>
       <w:pPr>
-        <w:pStyle w:val="NoSpacing"/>
+        <w:pStyle w:val="Sinespaciado"/>
         <w:pBdr>
           <w:top w:val="single" w:sz="4" w:space="1" w:color="auto"/>
           <w:left w:val="single" w:sz="4" w:space="1" w:color="auto"/>
@@ -778,7 +856,7 @@
     </w:p>
     <w:p>
       <w:pPr>
-        <w:pStyle w:val="NoSpacing"/>
+        <w:pStyle w:val="Sinespaciado"/>
         <w:pBdr>
           <w:top w:val="single" w:sz="4" w:space="1" w:color="auto"/>
           <w:left w:val="single" w:sz="4" w:space="1" w:color="auto"/>
@@ -788,7 +866,7 @@
     </w:p>
     <w:p>
       <w:pPr>
-        <w:pStyle w:val="NoSpacing"/>
+        <w:pStyle w:val="Sinespaciado"/>
         <w:pBdr>
           <w:top w:val="single" w:sz="4" w:space="1" w:color="auto"/>
           <w:left w:val="single" w:sz="4" w:space="1" w:color="auto"/>
@@ -802,7 +880,7 @@
     </w:p>
     <w:p>
       <w:pPr>
-        <w:pStyle w:val="NoSpacing"/>
+        <w:pStyle w:val="Sinespaciado"/>
         <w:pBdr>
           <w:top w:val="single" w:sz="4" w:space="1" w:color="auto"/>
           <w:left w:val="single" w:sz="4" w:space="1" w:color="auto"/>
@@ -813,7 +891,7 @@
     </w:p>
     <w:p>
       <w:pPr>
-        <w:pStyle w:val="NoSpacing"/>
+        <w:pStyle w:val="Sinespaciado"/>
         <w:numPr>
           <w:ilvl w:val="0"/>
           <w:numId w:val="2"/>
@@ -831,7 +909,7 @@
     </w:p>
     <w:p>
       <w:pPr>
-        <w:pStyle w:val="NoSpacing"/>
+        <w:pStyle w:val="Sinespaciado"/>
         <w:pBdr>
           <w:top w:val="single" w:sz="4" w:space="1" w:color="auto"/>
           <w:left w:val="single" w:sz="4" w:space="1" w:color="auto"/>
@@ -842,7 +920,7 @@
     </w:p>
     <w:p>
       <w:pPr>
-        <w:pStyle w:val="NoSpacing"/>
+        <w:pStyle w:val="Sinespaciado"/>
         <w:numPr>
           <w:ilvl w:val="1"/>
           <w:numId w:val="2"/>
@@ -860,7 +938,7 @@
     </w:p>
     <w:p>
       <w:pPr>
-        <w:pStyle w:val="NoSpacing"/>
+        <w:pStyle w:val="Sinespaciado"/>
         <w:pBdr>
           <w:top w:val="single" w:sz="4" w:space="1" w:color="auto"/>
           <w:left w:val="single" w:sz="4" w:space="1" w:color="auto"/>
@@ -871,7 +949,7 @@
     </w:p>
     <w:tbl>
       <w:tblPr>
-        <w:tblStyle w:val="TableGrid"/>
+        <w:tblStyle w:val="Tablaconcuadrcula"/>
         <w:tblW w:w="0" w:type="auto"/>
         <w:tblInd w:w="1416" w:type="dxa"/>
         <w:tblLook w:val="04A0" w:firstRow="1" w:lastRow="0" w:firstColumn="1" w:lastColumn="0" w:noHBand="0" w:noVBand="1"/>
@@ -890,7 +968,7 @@
           </w:tcPr>
           <w:p>
             <w:pPr>
-              <w:pStyle w:val="NoSpacing"/>
+              <w:pStyle w:val="Sinespaciado"/>
               <w:pBdr>
                 <w:top w:val="single" w:sz="4" w:space="1" w:color="auto"/>
                 <w:left w:val="single" w:sz="4" w:space="1" w:color="auto"/>
@@ -911,7 +989,7 @@
           </w:tcPr>
           <w:p>
             <w:pPr>
-              <w:pStyle w:val="NoSpacing"/>
+              <w:pStyle w:val="Sinespaciado"/>
               <w:pBdr>
                 <w:top w:val="single" w:sz="4" w:space="1" w:color="auto"/>
                 <w:left w:val="single" w:sz="4" w:space="1" w:color="auto"/>
@@ -931,19 +1009,16 @@
           </w:tcPr>
           <w:p>
             <w:pPr>
-              <w:pStyle w:val="NoSpacing"/>
-              <w:pBdr>
-                <w:top w:val="single" w:sz="4" w:space="1" w:color="auto"/>
-                <w:left w:val="single" w:sz="4" w:space="1" w:color="auto"/>
-                <w:bottom w:val="single" w:sz="4" w:space="1" w:color="auto"/>
-                <w:right w:val="single" w:sz="4" w:space="1" w:color="auto"/>
-              </w:pBdr>
-            </w:pPr>
-            <w:r>
-              <w:t xml:space="preserve">Costes variables </w:t>
-            </w:r>
-            <w:r>
-              <w:t>(€)</w:t>
+              <w:pStyle w:val="Sinespaciado"/>
+              <w:pBdr>
+                <w:top w:val="single" w:sz="4" w:space="1" w:color="auto"/>
+                <w:left w:val="single" w:sz="4" w:space="1" w:color="auto"/>
+                <w:bottom w:val="single" w:sz="4" w:space="1" w:color="auto"/>
+                <w:right w:val="single" w:sz="4" w:space="1" w:color="auto"/>
+              </w:pBdr>
+            </w:pPr>
+            <w:r>
+              <w:t>Costes variables (€)</w:t>
             </w:r>
           </w:p>
         </w:tc>
@@ -954,19 +1029,16 @@
           </w:tcPr>
           <w:p>
             <w:pPr>
-              <w:pStyle w:val="NoSpacing"/>
-              <w:pBdr>
-                <w:top w:val="single" w:sz="4" w:space="1" w:color="auto"/>
-                <w:left w:val="single" w:sz="4" w:space="1" w:color="auto"/>
-                <w:bottom w:val="single" w:sz="4" w:space="1" w:color="auto"/>
-                <w:right w:val="single" w:sz="4" w:space="1" w:color="auto"/>
-              </w:pBdr>
-            </w:pPr>
-            <w:r>
-              <w:t xml:space="preserve">Coste total </w:t>
-            </w:r>
-            <w:r>
-              <w:t>(€)</w:t>
+              <w:pStyle w:val="Sinespaciado"/>
+              <w:pBdr>
+                <w:top w:val="single" w:sz="4" w:space="1" w:color="auto"/>
+                <w:left w:val="single" w:sz="4" w:space="1" w:color="auto"/>
+                <w:bottom w:val="single" w:sz="4" w:space="1" w:color="auto"/>
+                <w:right w:val="single" w:sz="4" w:space="1" w:color="auto"/>
+              </w:pBdr>
+            </w:pPr>
+            <w:r>
+              <w:t>Coste total (€)</w:t>
             </w:r>
           </w:p>
         </w:tc>
@@ -978,7 +1050,7 @@
           </w:tcPr>
           <w:p>
             <w:pPr>
-              <w:pStyle w:val="NoSpacing"/>
+              <w:pStyle w:val="Sinespaciado"/>
               <w:pBdr>
                 <w:top w:val="single" w:sz="4" w:space="1" w:color="auto"/>
                 <w:left w:val="single" w:sz="4" w:space="1" w:color="auto"/>
@@ -997,7 +1069,7 @@
           </w:tcPr>
           <w:p>
             <w:pPr>
-              <w:pStyle w:val="NoSpacing"/>
+              <w:pStyle w:val="Sinespaciado"/>
               <w:pBdr>
                 <w:top w:val="single" w:sz="4" w:space="1" w:color="auto"/>
                 <w:left w:val="single" w:sz="4" w:space="1" w:color="auto"/>
@@ -1016,7 +1088,7 @@
           </w:tcPr>
           <w:p>
             <w:pPr>
-              <w:pStyle w:val="NoSpacing"/>
+              <w:pStyle w:val="Sinespaciado"/>
               <w:pBdr>
                 <w:top w:val="single" w:sz="4" w:space="1" w:color="auto"/>
                 <w:left w:val="single" w:sz="4" w:space="1" w:color="auto"/>
@@ -1035,7 +1107,7 @@
           </w:tcPr>
           <w:p>
             <w:pPr>
-              <w:pStyle w:val="NoSpacing"/>
+              <w:pStyle w:val="Sinespaciado"/>
               <w:pBdr>
                 <w:top w:val="single" w:sz="4" w:space="1" w:color="auto"/>
                 <w:left w:val="single" w:sz="4" w:space="1" w:color="auto"/>
@@ -1056,7 +1128,7 @@
           </w:tcPr>
           <w:p>
             <w:pPr>
-              <w:pStyle w:val="NoSpacing"/>
+              <w:pStyle w:val="Sinespaciado"/>
               <w:pBdr>
                 <w:top w:val="single" w:sz="4" w:space="1" w:color="auto"/>
                 <w:left w:val="single" w:sz="4" w:space="1" w:color="auto"/>
@@ -1075,7 +1147,7 @@
           </w:tcPr>
           <w:p>
             <w:pPr>
-              <w:pStyle w:val="NoSpacing"/>
+              <w:pStyle w:val="Sinespaciado"/>
               <w:pBdr>
                 <w:top w:val="single" w:sz="4" w:space="1" w:color="auto"/>
                 <w:left w:val="single" w:sz="4" w:space="1" w:color="auto"/>
@@ -1094,7 +1166,7 @@
           </w:tcPr>
           <w:p>
             <w:pPr>
-              <w:pStyle w:val="NoSpacing"/>
+              <w:pStyle w:val="Sinespaciado"/>
               <w:pBdr>
                 <w:top w:val="single" w:sz="4" w:space="1" w:color="auto"/>
                 <w:left w:val="single" w:sz="4" w:space="1" w:color="auto"/>
@@ -1113,7 +1185,7 @@
           </w:tcPr>
           <w:p>
             <w:pPr>
-              <w:pStyle w:val="NoSpacing"/>
+              <w:pStyle w:val="Sinespaciado"/>
               <w:pBdr>
                 <w:top w:val="single" w:sz="4" w:space="1" w:color="auto"/>
                 <w:left w:val="single" w:sz="4" w:space="1" w:color="auto"/>
@@ -1137,7 +1209,7 @@
           </w:tcPr>
           <w:p>
             <w:pPr>
-              <w:pStyle w:val="NoSpacing"/>
+              <w:pStyle w:val="Sinespaciado"/>
               <w:pBdr>
                 <w:top w:val="single" w:sz="4" w:space="1" w:color="auto"/>
                 <w:left w:val="single" w:sz="4" w:space="1" w:color="auto"/>
@@ -1156,7 +1228,7 @@
           </w:tcPr>
           <w:p>
             <w:pPr>
-              <w:pStyle w:val="NoSpacing"/>
+              <w:pStyle w:val="Sinespaciado"/>
               <w:pBdr>
                 <w:top w:val="single" w:sz="4" w:space="1" w:color="auto"/>
                 <w:left w:val="single" w:sz="4" w:space="1" w:color="auto"/>
@@ -1175,7 +1247,7 @@
           </w:tcPr>
           <w:p>
             <w:pPr>
-              <w:pStyle w:val="NoSpacing"/>
+              <w:pStyle w:val="Sinespaciado"/>
               <w:pBdr>
                 <w:top w:val="single" w:sz="4" w:space="1" w:color="auto"/>
                 <w:left w:val="single" w:sz="4" w:space="1" w:color="auto"/>
@@ -1194,7 +1266,7 @@
           </w:tcPr>
           <w:p>
             <w:pPr>
-              <w:pStyle w:val="NoSpacing"/>
+              <w:pStyle w:val="Sinespaciado"/>
               <w:pBdr>
                 <w:top w:val="single" w:sz="4" w:space="1" w:color="auto"/>
                 <w:left w:val="single" w:sz="4" w:space="1" w:color="auto"/>
@@ -1211,7 +1283,7 @@
     </w:tbl>
     <w:p>
       <w:pPr>
-        <w:pStyle w:val="NoSpacing"/>
+        <w:pStyle w:val="Sinespaciado"/>
         <w:pBdr>
           <w:top w:val="single" w:sz="4" w:space="1" w:color="auto"/>
           <w:left w:val="single" w:sz="4" w:space="1" w:color="auto"/>
@@ -1226,7 +1298,7 @@
     </w:p>
     <w:p>
       <w:pPr>
-        <w:pStyle w:val="NoSpacing"/>
+        <w:pStyle w:val="Sinespaciado"/>
         <w:pBdr>
           <w:top w:val="single" w:sz="4" w:space="1" w:color="auto"/>
           <w:left w:val="single" w:sz="4" w:space="1" w:color="auto"/>
@@ -1237,7 +1309,7 @@
     </w:p>
     <w:p>
       <w:pPr>
-        <w:pStyle w:val="NoSpacing"/>
+        <w:pStyle w:val="Sinespaciado"/>
         <w:pBdr>
           <w:left w:val="single" w:sz="4" w:space="1" w:color="auto"/>
           <w:bottom w:val="single" w:sz="4" w:space="1" w:color="auto"/>
@@ -1246,18 +1318,12 @@
         <w:shd w:val="clear" w:color="auto" w:fill="C5E0B3" w:themeFill="accent6" w:themeFillTint="66"/>
       </w:pPr>
       <w:r>
-        <w:t xml:space="preserve">Coste total de la cuenta de control: </w:t>
-      </w:r>
-      <w:r>
-        <w:t>650</w:t>
-      </w:r>
-      <w:r>
-        <w:t>€</w:t>
+        <w:t>Coste total de la cuenta de control: 650€</w:t>
       </w:r>
     </w:p>
     <w:p>
       <w:pPr>
-        <w:pStyle w:val="NoSpacing"/>
+        <w:pStyle w:val="Sinespaciado"/>
         <w:pBdr>
           <w:top w:val="single" w:sz="4" w:space="1" w:color="auto"/>
           <w:left w:val="single" w:sz="4" w:space="1" w:color="auto"/>
@@ -1268,7 +1334,7 @@
     </w:p>
     <w:p>
       <w:pPr>
-        <w:pStyle w:val="NoSpacing"/>
+        <w:pStyle w:val="Sinespaciado"/>
         <w:numPr>
           <w:ilvl w:val="0"/>
           <w:numId w:val="2"/>
@@ -1281,12 +1347,13 @@
         </w:pBdr>
       </w:pPr>
       <w:r>
+        <w:lastRenderedPageBreak/>
         <w:t>Plan de Proyecto</w:t>
       </w:r>
     </w:p>
     <w:p>
       <w:pPr>
-        <w:pStyle w:val="NoSpacing"/>
+        <w:pStyle w:val="Sinespaciado"/>
         <w:pBdr>
           <w:top w:val="single" w:sz="4" w:space="1" w:color="auto"/>
           <w:left w:val="single" w:sz="4" w:space="1" w:color="auto"/>
@@ -1297,7 +1364,7 @@
     </w:p>
     <w:p>
       <w:pPr>
-        <w:pStyle w:val="NoSpacing"/>
+        <w:pStyle w:val="Sinespaciado"/>
         <w:numPr>
           <w:ilvl w:val="1"/>
           <w:numId w:val="2"/>
@@ -1310,13 +1377,12 @@
         </w:pBdr>
       </w:pPr>
       <w:r>
-        <w:lastRenderedPageBreak/>
         <w:t>Planes de Gestión</w:t>
       </w:r>
     </w:p>
     <w:tbl>
       <w:tblPr>
-        <w:tblStyle w:val="TableGrid"/>
+        <w:tblStyle w:val="Tablaconcuadrcula"/>
         <w:tblW w:w="0" w:type="auto"/>
         <w:tblInd w:w="1416" w:type="dxa"/>
         <w:tblLook w:val="04A0" w:firstRow="1" w:lastRow="0" w:firstColumn="1" w:lastColumn="0" w:noHBand="0" w:noVBand="1"/>
@@ -1335,7 +1401,7 @@
           </w:tcPr>
           <w:p>
             <w:pPr>
-              <w:pStyle w:val="NoSpacing"/>
+              <w:pStyle w:val="Sinespaciado"/>
               <w:pBdr>
                 <w:top w:val="single" w:sz="4" w:space="1" w:color="auto"/>
                 <w:left w:val="single" w:sz="4" w:space="1" w:color="auto"/>
@@ -1356,7 +1422,7 @@
           </w:tcPr>
           <w:p>
             <w:pPr>
-              <w:pStyle w:val="NoSpacing"/>
+              <w:pStyle w:val="Sinespaciado"/>
               <w:pBdr>
                 <w:top w:val="single" w:sz="4" w:space="1" w:color="auto"/>
                 <w:left w:val="single" w:sz="4" w:space="1" w:color="auto"/>
@@ -1376,7 +1442,7 @@
           </w:tcPr>
           <w:p>
             <w:pPr>
-              <w:pStyle w:val="NoSpacing"/>
+              <w:pStyle w:val="Sinespaciado"/>
               <w:pBdr>
                 <w:top w:val="single" w:sz="4" w:space="1" w:color="auto"/>
                 <w:left w:val="single" w:sz="4" w:space="1" w:color="auto"/>
@@ -1396,7 +1462,7 @@
           </w:tcPr>
           <w:p>
             <w:pPr>
-              <w:pStyle w:val="NoSpacing"/>
+              <w:pStyle w:val="Sinespaciado"/>
               <w:pBdr>
                 <w:top w:val="single" w:sz="4" w:space="1" w:color="auto"/>
                 <w:left w:val="single" w:sz="4" w:space="1" w:color="auto"/>
@@ -1417,7 +1483,7 @@
           </w:tcPr>
           <w:p>
             <w:pPr>
-              <w:pStyle w:val="NoSpacing"/>
+              <w:pStyle w:val="Sinespaciado"/>
               <w:pBdr>
                 <w:top w:val="single" w:sz="4" w:space="1" w:color="auto"/>
                 <w:left w:val="single" w:sz="4" w:space="1" w:color="auto"/>
@@ -1436,7 +1502,7 @@
           </w:tcPr>
           <w:p>
             <w:pPr>
-              <w:pStyle w:val="NoSpacing"/>
+              <w:pStyle w:val="Sinespaciado"/>
               <w:pBdr>
                 <w:top w:val="single" w:sz="4" w:space="1" w:color="auto"/>
                 <w:left w:val="single" w:sz="4" w:space="1" w:color="auto"/>
@@ -1455,7 +1521,7 @@
           </w:tcPr>
           <w:p>
             <w:pPr>
-              <w:pStyle w:val="NoSpacing"/>
+              <w:pStyle w:val="Sinespaciado"/>
               <w:pBdr>
                 <w:top w:val="single" w:sz="4" w:space="1" w:color="auto"/>
                 <w:left w:val="single" w:sz="4" w:space="1" w:color="auto"/>
@@ -1474,7 +1540,7 @@
           </w:tcPr>
           <w:p>
             <w:pPr>
-              <w:pStyle w:val="NoSpacing"/>
+              <w:pStyle w:val="Sinespaciado"/>
               <w:pBdr>
                 <w:top w:val="single" w:sz="4" w:space="1" w:color="auto"/>
                 <w:left w:val="single" w:sz="4" w:space="1" w:color="auto"/>
@@ -1495,7 +1561,7 @@
           </w:tcPr>
           <w:p>
             <w:pPr>
-              <w:pStyle w:val="NoSpacing"/>
+              <w:pStyle w:val="Sinespaciado"/>
               <w:pBdr>
                 <w:top w:val="single" w:sz="4" w:space="1" w:color="auto"/>
                 <w:left w:val="single" w:sz="4" w:space="1" w:color="auto"/>
@@ -1514,7 +1580,7 @@
           </w:tcPr>
           <w:p>
             <w:pPr>
-              <w:pStyle w:val="NoSpacing"/>
+              <w:pStyle w:val="Sinespaciado"/>
               <w:pBdr>
                 <w:top w:val="single" w:sz="4" w:space="1" w:color="auto"/>
                 <w:left w:val="single" w:sz="4" w:space="1" w:color="auto"/>
@@ -1533,7 +1599,7 @@
           </w:tcPr>
           <w:p>
             <w:pPr>
-              <w:pStyle w:val="NoSpacing"/>
+              <w:pStyle w:val="Sinespaciado"/>
               <w:pBdr>
                 <w:top w:val="single" w:sz="4" w:space="1" w:color="auto"/>
                 <w:left w:val="single" w:sz="4" w:space="1" w:color="auto"/>
@@ -1552,7 +1618,7 @@
           </w:tcPr>
           <w:p>
             <w:pPr>
-              <w:pStyle w:val="NoSpacing"/>
+              <w:pStyle w:val="Sinespaciado"/>
               <w:pBdr>
                 <w:top w:val="single" w:sz="4" w:space="1" w:color="auto"/>
                 <w:left w:val="single" w:sz="4" w:space="1" w:color="auto"/>
@@ -1576,7 +1642,7 @@
           </w:tcPr>
           <w:p>
             <w:pPr>
-              <w:pStyle w:val="NoSpacing"/>
+              <w:pStyle w:val="Sinespaciado"/>
               <w:pBdr>
                 <w:top w:val="single" w:sz="4" w:space="1" w:color="auto"/>
                 <w:left w:val="single" w:sz="4" w:space="1" w:color="auto"/>
@@ -1595,7 +1661,7 @@
           </w:tcPr>
           <w:p>
             <w:pPr>
-              <w:pStyle w:val="NoSpacing"/>
+              <w:pStyle w:val="Sinespaciado"/>
               <w:pBdr>
                 <w:top w:val="single" w:sz="4" w:space="1" w:color="auto"/>
                 <w:left w:val="single" w:sz="4" w:space="1" w:color="auto"/>
@@ -1614,7 +1680,7 @@
           </w:tcPr>
           <w:p>
             <w:pPr>
-              <w:pStyle w:val="NoSpacing"/>
+              <w:pStyle w:val="Sinespaciado"/>
               <w:pBdr>
                 <w:top w:val="single" w:sz="4" w:space="1" w:color="auto"/>
                 <w:left w:val="single" w:sz="4" w:space="1" w:color="auto"/>
@@ -1633,7 +1699,7 @@
           </w:tcPr>
           <w:p>
             <w:pPr>
-              <w:pStyle w:val="NoSpacing"/>
+              <w:pStyle w:val="Sinespaciado"/>
               <w:pBdr>
                 <w:top w:val="single" w:sz="4" w:space="1" w:color="auto"/>
                 <w:left w:val="single" w:sz="4" w:space="1" w:color="auto"/>
@@ -1657,7 +1723,7 @@
           </w:tcPr>
           <w:p>
             <w:pPr>
-              <w:pStyle w:val="NoSpacing"/>
+              <w:pStyle w:val="Sinespaciado"/>
               <w:pBdr>
                 <w:top w:val="single" w:sz="4" w:space="1" w:color="auto"/>
                 <w:left w:val="single" w:sz="4" w:space="1" w:color="auto"/>
@@ -1676,7 +1742,7 @@
           </w:tcPr>
           <w:p>
             <w:pPr>
-              <w:pStyle w:val="NoSpacing"/>
+              <w:pStyle w:val="Sinespaciado"/>
               <w:pBdr>
                 <w:top w:val="single" w:sz="4" w:space="1" w:color="auto"/>
                 <w:left w:val="single" w:sz="4" w:space="1" w:color="auto"/>
@@ -1695,7 +1761,7 @@
           </w:tcPr>
           <w:p>
             <w:pPr>
-              <w:pStyle w:val="NoSpacing"/>
+              <w:pStyle w:val="Sinespaciado"/>
               <w:pBdr>
                 <w:top w:val="single" w:sz="4" w:space="1" w:color="auto"/>
                 <w:left w:val="single" w:sz="4" w:space="1" w:color="auto"/>
@@ -1714,7 +1780,7 @@
           </w:tcPr>
           <w:p>
             <w:pPr>
-              <w:pStyle w:val="NoSpacing"/>
+              <w:pStyle w:val="Sinespaciado"/>
               <w:pBdr>
                 <w:top w:val="single" w:sz="4" w:space="1" w:color="auto"/>
                 <w:left w:val="single" w:sz="4" w:space="1" w:color="auto"/>
@@ -1731,7 +1797,7 @@
     </w:tbl>
     <w:p>
       <w:pPr>
-        <w:pStyle w:val="NoSpacing"/>
+        <w:pStyle w:val="Sinespaciado"/>
         <w:pBdr>
           <w:top w:val="single" w:sz="4" w:space="1" w:color="auto"/>
           <w:left w:val="single" w:sz="4" w:space="1" w:color="auto"/>
@@ -1741,20 +1807,12 @@
       </w:pPr>
       <w:r>
         <w:tab/>
-      </w:r>
-      <w:r>
-        <w:t xml:space="preserve">Coste total del paquete de trabajo: </w:t>
-      </w:r>
-      <w:r>
-        <w:t>11</w:t>
-      </w:r>
-      <w:r>
-        <w:t>50€</w:t>
+        <w:t>Coste total del paquete de trabajo: 1150€</w:t>
       </w:r>
     </w:p>
     <w:p>
       <w:pPr>
-        <w:pStyle w:val="NoSpacing"/>
+        <w:pStyle w:val="Sinespaciado"/>
         <w:pBdr>
           <w:top w:val="single" w:sz="4" w:space="1" w:color="auto"/>
           <w:left w:val="single" w:sz="4" w:space="1" w:color="auto"/>
@@ -1765,7 +1823,7 @@
     </w:p>
     <w:p>
       <w:pPr>
-        <w:pStyle w:val="NoSpacing"/>
+        <w:pStyle w:val="Sinespaciado"/>
         <w:numPr>
           <w:ilvl w:val="1"/>
           <w:numId w:val="2"/>
@@ -1783,7 +1841,7 @@
     </w:p>
     <w:tbl>
       <w:tblPr>
-        <w:tblStyle w:val="TableGrid"/>
+        <w:tblStyle w:val="Tablaconcuadrcula"/>
         <w:tblW w:w="0" w:type="auto"/>
         <w:tblInd w:w="1416" w:type="dxa"/>
         <w:tblLook w:val="04A0" w:firstRow="1" w:lastRow="0" w:firstColumn="1" w:lastColumn="0" w:noHBand="0" w:noVBand="1"/>
@@ -1802,7 +1860,7 @@
           </w:tcPr>
           <w:p>
             <w:pPr>
-              <w:pStyle w:val="NoSpacing"/>
+              <w:pStyle w:val="Sinespaciado"/>
               <w:pBdr>
                 <w:top w:val="single" w:sz="4" w:space="1" w:color="auto"/>
                 <w:left w:val="single" w:sz="4" w:space="1" w:color="auto"/>
@@ -1823,7 +1881,7 @@
           </w:tcPr>
           <w:p>
             <w:pPr>
-              <w:pStyle w:val="NoSpacing"/>
+              <w:pStyle w:val="Sinespaciado"/>
               <w:pBdr>
                 <w:top w:val="single" w:sz="4" w:space="1" w:color="auto"/>
                 <w:left w:val="single" w:sz="4" w:space="1" w:color="auto"/>
@@ -1843,7 +1901,7 @@
           </w:tcPr>
           <w:p>
             <w:pPr>
-              <w:pStyle w:val="NoSpacing"/>
+              <w:pStyle w:val="Sinespaciado"/>
               <w:pBdr>
                 <w:top w:val="single" w:sz="4" w:space="1" w:color="auto"/>
                 <w:left w:val="single" w:sz="4" w:space="1" w:color="auto"/>
@@ -1863,7 +1921,7 @@
           </w:tcPr>
           <w:p>
             <w:pPr>
-              <w:pStyle w:val="NoSpacing"/>
+              <w:pStyle w:val="Sinespaciado"/>
               <w:pBdr>
                 <w:top w:val="single" w:sz="4" w:space="1" w:color="auto"/>
                 <w:left w:val="single" w:sz="4" w:space="1" w:color="auto"/>
@@ -1884,7 +1942,7 @@
           </w:tcPr>
           <w:p>
             <w:pPr>
-              <w:pStyle w:val="NoSpacing"/>
+              <w:pStyle w:val="Sinespaciado"/>
               <w:pBdr>
                 <w:top w:val="single" w:sz="4" w:space="1" w:color="auto"/>
                 <w:left w:val="single" w:sz="4" w:space="1" w:color="auto"/>
@@ -1903,7 +1961,7 @@
           </w:tcPr>
           <w:p>
             <w:pPr>
-              <w:pStyle w:val="NoSpacing"/>
+              <w:pStyle w:val="Sinespaciado"/>
               <w:pBdr>
                 <w:top w:val="single" w:sz="4" w:space="1" w:color="auto"/>
                 <w:left w:val="single" w:sz="4" w:space="1" w:color="auto"/>
@@ -1922,7 +1980,7 @@
           </w:tcPr>
           <w:p>
             <w:pPr>
-              <w:pStyle w:val="NoSpacing"/>
+              <w:pStyle w:val="Sinespaciado"/>
               <w:pBdr>
                 <w:top w:val="single" w:sz="4" w:space="1" w:color="auto"/>
                 <w:left w:val="single" w:sz="4" w:space="1" w:color="auto"/>
@@ -1941,7 +1999,7 @@
           </w:tcPr>
           <w:p>
             <w:pPr>
-              <w:pStyle w:val="NoSpacing"/>
+              <w:pStyle w:val="Sinespaciado"/>
               <w:pBdr>
                 <w:top w:val="single" w:sz="4" w:space="1" w:color="auto"/>
                 <w:left w:val="single" w:sz="4" w:space="1" w:color="auto"/>
@@ -1962,7 +2020,7 @@
           </w:tcPr>
           <w:p>
             <w:pPr>
-              <w:pStyle w:val="NoSpacing"/>
+              <w:pStyle w:val="Sinespaciado"/>
               <w:pBdr>
                 <w:top w:val="single" w:sz="4" w:space="1" w:color="auto"/>
                 <w:left w:val="single" w:sz="4" w:space="1" w:color="auto"/>
@@ -1981,7 +2039,7 @@
           </w:tcPr>
           <w:p>
             <w:pPr>
-              <w:pStyle w:val="NoSpacing"/>
+              <w:pStyle w:val="Sinespaciado"/>
               <w:pBdr>
                 <w:top w:val="single" w:sz="4" w:space="1" w:color="auto"/>
                 <w:left w:val="single" w:sz="4" w:space="1" w:color="auto"/>
@@ -2000,7 +2058,7 @@
           </w:tcPr>
           <w:p>
             <w:pPr>
-              <w:pStyle w:val="NoSpacing"/>
+              <w:pStyle w:val="Sinespaciado"/>
               <w:pBdr>
                 <w:top w:val="single" w:sz="4" w:space="1" w:color="auto"/>
                 <w:left w:val="single" w:sz="4" w:space="1" w:color="auto"/>
@@ -2019,7 +2077,7 @@
           </w:tcPr>
           <w:p>
             <w:pPr>
-              <w:pStyle w:val="NoSpacing"/>
+              <w:pStyle w:val="Sinespaciado"/>
               <w:pBdr>
                 <w:top w:val="single" w:sz="4" w:space="1" w:color="auto"/>
                 <w:left w:val="single" w:sz="4" w:space="1" w:color="auto"/>
@@ -2043,7 +2101,7 @@
           </w:tcPr>
           <w:p>
             <w:pPr>
-              <w:pStyle w:val="NoSpacing"/>
+              <w:pStyle w:val="Sinespaciado"/>
               <w:pBdr>
                 <w:top w:val="single" w:sz="4" w:space="1" w:color="auto"/>
                 <w:left w:val="single" w:sz="4" w:space="1" w:color="auto"/>
@@ -2062,7 +2120,7 @@
           </w:tcPr>
           <w:p>
             <w:pPr>
-              <w:pStyle w:val="NoSpacing"/>
+              <w:pStyle w:val="Sinespaciado"/>
               <w:pBdr>
                 <w:top w:val="single" w:sz="4" w:space="1" w:color="auto"/>
                 <w:left w:val="single" w:sz="4" w:space="1" w:color="auto"/>
@@ -2081,19 +2139,16 @@
           </w:tcPr>
           <w:p>
             <w:pPr>
-              <w:pStyle w:val="NoSpacing"/>
-              <w:pBdr>
-                <w:top w:val="single" w:sz="4" w:space="1" w:color="auto"/>
-                <w:left w:val="single" w:sz="4" w:space="1" w:color="auto"/>
-                <w:bottom w:val="single" w:sz="4" w:space="1" w:color="auto"/>
-                <w:right w:val="single" w:sz="4" w:space="1" w:color="auto"/>
-              </w:pBdr>
-            </w:pPr>
-            <w:r>
-              <w:t>1</w:t>
-            </w:r>
-            <w:r>
-              <w:t>50</w:t>
+              <w:pStyle w:val="Sinespaciado"/>
+              <w:pBdr>
+                <w:top w:val="single" w:sz="4" w:space="1" w:color="auto"/>
+                <w:left w:val="single" w:sz="4" w:space="1" w:color="auto"/>
+                <w:bottom w:val="single" w:sz="4" w:space="1" w:color="auto"/>
+                <w:right w:val="single" w:sz="4" w:space="1" w:color="auto"/>
+              </w:pBdr>
+            </w:pPr>
+            <w:r>
+              <w:t>150</w:t>
             </w:r>
           </w:p>
         </w:tc>
@@ -2103,7 +2158,7 @@
           </w:tcPr>
           <w:p>
             <w:pPr>
-              <w:pStyle w:val="NoSpacing"/>
+              <w:pStyle w:val="Sinespaciado"/>
               <w:pBdr>
                 <w:top w:val="single" w:sz="4" w:space="1" w:color="auto"/>
                 <w:left w:val="single" w:sz="4" w:space="1" w:color="auto"/>
@@ -2120,7 +2175,7 @@
     </w:tbl>
     <w:p>
       <w:pPr>
-        <w:pStyle w:val="NoSpacing"/>
+        <w:pStyle w:val="Sinespaciado"/>
         <w:pBdr>
           <w:top w:val="single" w:sz="4" w:space="1" w:color="auto"/>
           <w:left w:val="single" w:sz="4" w:space="1" w:color="auto"/>
@@ -2130,20 +2185,12 @@
       </w:pPr>
       <w:r>
         <w:tab/>
-      </w:r>
-      <w:r>
-        <w:t xml:space="preserve">Coste total del paquete de trabajo: </w:t>
-      </w:r>
-      <w:r>
-        <w:t>875</w:t>
-      </w:r>
-      <w:r>
-        <w:t>€</w:t>
+        <w:t>Coste total del paquete de trabajo: 875€</w:t>
       </w:r>
     </w:p>
     <w:p>
       <w:pPr>
-        <w:pStyle w:val="NoSpacing"/>
+        <w:pStyle w:val="Sinespaciado"/>
         <w:pBdr>
           <w:top w:val="single" w:sz="4" w:space="1" w:color="auto"/>
           <w:left w:val="single" w:sz="4" w:space="1" w:color="auto"/>
@@ -2154,7 +2201,7 @@
     </w:p>
     <w:p>
       <w:pPr>
-        <w:pStyle w:val="NoSpacing"/>
+        <w:pStyle w:val="Sinespaciado"/>
         <w:numPr>
           <w:ilvl w:val="1"/>
           <w:numId w:val="2"/>
@@ -2172,7 +2219,7 @@
     </w:p>
     <w:tbl>
       <w:tblPr>
-        <w:tblStyle w:val="TableGrid"/>
+        <w:tblStyle w:val="Tablaconcuadrcula"/>
         <w:tblW w:w="0" w:type="auto"/>
         <w:tblInd w:w="1416" w:type="dxa"/>
         <w:tblLook w:val="04A0" w:firstRow="1" w:lastRow="0" w:firstColumn="1" w:lastColumn="0" w:noHBand="0" w:noVBand="1"/>
@@ -2191,7 +2238,7 @@
           </w:tcPr>
           <w:p>
             <w:pPr>
-              <w:pStyle w:val="NoSpacing"/>
+              <w:pStyle w:val="Sinespaciado"/>
               <w:pBdr>
                 <w:top w:val="single" w:sz="4" w:space="1" w:color="auto"/>
                 <w:left w:val="single" w:sz="4" w:space="1" w:color="auto"/>
@@ -2212,7 +2259,7 @@
           </w:tcPr>
           <w:p>
             <w:pPr>
-              <w:pStyle w:val="NoSpacing"/>
+              <w:pStyle w:val="Sinespaciado"/>
               <w:pBdr>
                 <w:top w:val="single" w:sz="4" w:space="1" w:color="auto"/>
                 <w:left w:val="single" w:sz="4" w:space="1" w:color="auto"/>
@@ -2232,7 +2279,7 @@
           </w:tcPr>
           <w:p>
             <w:pPr>
-              <w:pStyle w:val="NoSpacing"/>
+              <w:pStyle w:val="Sinespaciado"/>
               <w:pBdr>
                 <w:top w:val="single" w:sz="4" w:space="1" w:color="auto"/>
                 <w:left w:val="single" w:sz="4" w:space="1" w:color="auto"/>
@@ -2252,7 +2299,7 @@
           </w:tcPr>
           <w:p>
             <w:pPr>
-              <w:pStyle w:val="NoSpacing"/>
+              <w:pStyle w:val="Sinespaciado"/>
               <w:pBdr>
                 <w:top w:val="single" w:sz="4" w:space="1" w:color="auto"/>
                 <w:left w:val="single" w:sz="4" w:space="1" w:color="auto"/>
@@ -2273,7 +2320,7 @@
           </w:tcPr>
           <w:p>
             <w:pPr>
-              <w:pStyle w:val="NoSpacing"/>
+              <w:pStyle w:val="Sinespaciado"/>
               <w:pBdr>
                 <w:top w:val="single" w:sz="4" w:space="1" w:color="auto"/>
                 <w:left w:val="single" w:sz="4" w:space="1" w:color="auto"/>
@@ -2292,7 +2339,7 @@
           </w:tcPr>
           <w:p>
             <w:pPr>
-              <w:pStyle w:val="NoSpacing"/>
+              <w:pStyle w:val="Sinespaciado"/>
               <w:pBdr>
                 <w:top w:val="single" w:sz="4" w:space="1" w:color="auto"/>
                 <w:left w:val="single" w:sz="4" w:space="1" w:color="auto"/>
@@ -2311,7 +2358,7 @@
           </w:tcPr>
           <w:p>
             <w:pPr>
-              <w:pStyle w:val="NoSpacing"/>
+              <w:pStyle w:val="Sinespaciado"/>
               <w:pBdr>
                 <w:top w:val="single" w:sz="4" w:space="1" w:color="auto"/>
                 <w:left w:val="single" w:sz="4" w:space="1" w:color="auto"/>
@@ -2330,7 +2377,7 @@
           </w:tcPr>
           <w:p>
             <w:pPr>
-              <w:pStyle w:val="NoSpacing"/>
+              <w:pStyle w:val="Sinespaciado"/>
               <w:pBdr>
                 <w:top w:val="single" w:sz="4" w:space="1" w:color="auto"/>
                 <w:left w:val="single" w:sz="4" w:space="1" w:color="auto"/>
@@ -2351,7 +2398,7 @@
           </w:tcPr>
           <w:p>
             <w:pPr>
-              <w:pStyle w:val="NoSpacing"/>
+              <w:pStyle w:val="Sinespaciado"/>
               <w:pBdr>
                 <w:top w:val="single" w:sz="4" w:space="1" w:color="auto"/>
                 <w:left w:val="single" w:sz="4" w:space="1" w:color="auto"/>
@@ -2370,7 +2417,7 @@
           </w:tcPr>
           <w:p>
             <w:pPr>
-              <w:pStyle w:val="NoSpacing"/>
+              <w:pStyle w:val="Sinespaciado"/>
               <w:pBdr>
                 <w:top w:val="single" w:sz="4" w:space="1" w:color="auto"/>
                 <w:left w:val="single" w:sz="4" w:space="1" w:color="auto"/>
@@ -2389,7 +2436,7 @@
           </w:tcPr>
           <w:p>
             <w:pPr>
-              <w:pStyle w:val="NoSpacing"/>
+              <w:pStyle w:val="Sinespaciado"/>
               <w:pBdr>
                 <w:top w:val="single" w:sz="4" w:space="1" w:color="auto"/>
                 <w:left w:val="single" w:sz="4" w:space="1" w:color="auto"/>
@@ -2408,19 +2455,16 @@
           </w:tcPr>
           <w:p>
             <w:pPr>
-              <w:pStyle w:val="NoSpacing"/>
-              <w:pBdr>
-                <w:top w:val="single" w:sz="4" w:space="1" w:color="auto"/>
-                <w:left w:val="single" w:sz="4" w:space="1" w:color="auto"/>
-                <w:bottom w:val="single" w:sz="4" w:space="1" w:color="auto"/>
-                <w:right w:val="single" w:sz="4" w:space="1" w:color="auto"/>
-              </w:pBdr>
-            </w:pPr>
-            <w:r>
-              <w:t>6</w:t>
-            </w:r>
-            <w:r>
-              <w:t>00</w:t>
+              <w:pStyle w:val="Sinespaciado"/>
+              <w:pBdr>
+                <w:top w:val="single" w:sz="4" w:space="1" w:color="auto"/>
+                <w:left w:val="single" w:sz="4" w:space="1" w:color="auto"/>
+                <w:bottom w:val="single" w:sz="4" w:space="1" w:color="auto"/>
+                <w:right w:val="single" w:sz="4" w:space="1" w:color="auto"/>
+              </w:pBdr>
+            </w:pPr>
+            <w:r>
+              <w:t>600</w:t>
             </w:r>
           </w:p>
         </w:tc>
@@ -2435,7 +2479,7 @@
           </w:tcPr>
           <w:p>
             <w:pPr>
-              <w:pStyle w:val="NoSpacing"/>
+              <w:pStyle w:val="Sinespaciado"/>
               <w:pBdr>
                 <w:top w:val="single" w:sz="4" w:space="1" w:color="auto"/>
                 <w:left w:val="single" w:sz="4" w:space="1" w:color="auto"/>
@@ -2454,7 +2498,7 @@
           </w:tcPr>
           <w:p>
             <w:pPr>
-              <w:pStyle w:val="NoSpacing"/>
+              <w:pStyle w:val="Sinespaciado"/>
               <w:pBdr>
                 <w:top w:val="single" w:sz="4" w:space="1" w:color="auto"/>
                 <w:left w:val="single" w:sz="4" w:space="1" w:color="auto"/>
@@ -2473,7 +2517,7 @@
           </w:tcPr>
           <w:p>
             <w:pPr>
-              <w:pStyle w:val="NoSpacing"/>
+              <w:pStyle w:val="Sinespaciado"/>
               <w:pBdr>
                 <w:top w:val="single" w:sz="4" w:space="1" w:color="auto"/>
                 <w:left w:val="single" w:sz="4" w:space="1" w:color="auto"/>
@@ -2492,7 +2536,7 @@
           </w:tcPr>
           <w:p>
             <w:pPr>
-              <w:pStyle w:val="NoSpacing"/>
+              <w:pStyle w:val="Sinespaciado"/>
               <w:pBdr>
                 <w:top w:val="single" w:sz="4" w:space="1" w:color="auto"/>
                 <w:left w:val="single" w:sz="4" w:space="1" w:color="auto"/>
@@ -2516,15 +2560,16 @@
           </w:tcPr>
           <w:p>
             <w:pPr>
-              <w:pStyle w:val="NoSpacing"/>
-              <w:pBdr>
-                <w:top w:val="single" w:sz="4" w:space="1" w:color="auto"/>
-                <w:left w:val="single" w:sz="4" w:space="1" w:color="auto"/>
-                <w:bottom w:val="single" w:sz="4" w:space="1" w:color="auto"/>
-                <w:right w:val="single" w:sz="4" w:space="1" w:color="auto"/>
-              </w:pBdr>
-            </w:pPr>
-            <w:r>
+              <w:pStyle w:val="Sinespaciado"/>
+              <w:pBdr>
+                <w:top w:val="single" w:sz="4" w:space="1" w:color="auto"/>
+                <w:left w:val="single" w:sz="4" w:space="1" w:color="auto"/>
+                <w:bottom w:val="single" w:sz="4" w:space="1" w:color="auto"/>
+                <w:right w:val="single" w:sz="4" w:space="1" w:color="auto"/>
+              </w:pBdr>
+            </w:pPr>
+            <w:r>
+              <w:lastRenderedPageBreak/>
               <w:t>2.3.4 Estimaciones de tiempo</w:t>
             </w:r>
           </w:p>
@@ -2535,7 +2580,7 @@
           </w:tcPr>
           <w:p>
             <w:pPr>
-              <w:pStyle w:val="NoSpacing"/>
+              <w:pStyle w:val="Sinespaciado"/>
               <w:pBdr>
                 <w:top w:val="single" w:sz="4" w:space="1" w:color="auto"/>
                 <w:left w:val="single" w:sz="4" w:space="1" w:color="auto"/>
@@ -2554,7 +2599,7 @@
           </w:tcPr>
           <w:p>
             <w:pPr>
-              <w:pStyle w:val="NoSpacing"/>
+              <w:pStyle w:val="Sinespaciado"/>
               <w:pBdr>
                 <w:top w:val="single" w:sz="4" w:space="1" w:color="auto"/>
                 <w:left w:val="single" w:sz="4" w:space="1" w:color="auto"/>
@@ -2573,7 +2618,7 @@
           </w:tcPr>
           <w:p>
             <w:pPr>
-              <w:pStyle w:val="NoSpacing"/>
+              <w:pStyle w:val="Sinespaciado"/>
               <w:pBdr>
                 <w:top w:val="single" w:sz="4" w:space="1" w:color="auto"/>
                 <w:left w:val="single" w:sz="4" w:space="1" w:color="auto"/>
@@ -2597,16 +2642,15 @@
           </w:tcPr>
           <w:p>
             <w:pPr>
-              <w:pStyle w:val="NoSpacing"/>
-              <w:pBdr>
-                <w:top w:val="single" w:sz="4" w:space="1" w:color="auto"/>
-                <w:left w:val="single" w:sz="4" w:space="1" w:color="auto"/>
-                <w:bottom w:val="single" w:sz="4" w:space="1" w:color="auto"/>
-                <w:right w:val="single" w:sz="4" w:space="1" w:color="auto"/>
-              </w:pBdr>
-            </w:pPr>
-            <w:r>
-              <w:lastRenderedPageBreak/>
+              <w:pStyle w:val="Sinespaciado"/>
+              <w:pBdr>
+                <w:top w:val="single" w:sz="4" w:space="1" w:color="auto"/>
+                <w:left w:val="single" w:sz="4" w:space="1" w:color="auto"/>
+                <w:bottom w:val="single" w:sz="4" w:space="1" w:color="auto"/>
+                <w:right w:val="single" w:sz="4" w:space="1" w:color="auto"/>
+              </w:pBdr>
+            </w:pPr>
+            <w:r>
               <w:t>2.3.5 Cronograma</w:t>
             </w:r>
           </w:p>
@@ -2617,7 +2661,7 @@
           </w:tcPr>
           <w:p>
             <w:pPr>
-              <w:pStyle w:val="NoSpacing"/>
+              <w:pStyle w:val="Sinespaciado"/>
               <w:pBdr>
                 <w:top w:val="single" w:sz="4" w:space="1" w:color="auto"/>
                 <w:left w:val="single" w:sz="4" w:space="1" w:color="auto"/>
@@ -2636,7 +2680,7 @@
           </w:tcPr>
           <w:p>
             <w:pPr>
-              <w:pStyle w:val="NoSpacing"/>
+              <w:pStyle w:val="Sinespaciado"/>
               <w:pBdr>
                 <w:top w:val="single" w:sz="4" w:space="1" w:color="auto"/>
                 <w:left w:val="single" w:sz="4" w:space="1" w:color="auto"/>
@@ -2655,7 +2699,7 @@
           </w:tcPr>
           <w:p>
             <w:pPr>
-              <w:pStyle w:val="NoSpacing"/>
+              <w:pStyle w:val="Sinespaciado"/>
               <w:pBdr>
                 <w:top w:val="single" w:sz="4" w:space="1" w:color="auto"/>
                 <w:left w:val="single" w:sz="4" w:space="1" w:color="auto"/>
@@ -2672,7 +2716,7 @@
     </w:tbl>
     <w:p>
       <w:pPr>
-        <w:pStyle w:val="NoSpacing"/>
+        <w:pStyle w:val="Sinespaciado"/>
         <w:pBdr>
           <w:top w:val="single" w:sz="4" w:space="1" w:color="auto"/>
           <w:left w:val="single" w:sz="4" w:space="1" w:color="auto"/>
@@ -2682,18 +2726,12 @@
       </w:pPr>
       <w:r>
         <w:tab/>
-        <w:t xml:space="preserve">Coste total del paquete de trabajo: </w:t>
-      </w:r>
-      <w:r>
-        <w:t>2360</w:t>
-      </w:r>
-      <w:r>
-        <w:t>€</w:t>
+        <w:t>Coste total del paquete de trabajo: 2360€</w:t>
       </w:r>
     </w:p>
     <w:p>
       <w:pPr>
-        <w:pStyle w:val="NoSpacing"/>
+        <w:pStyle w:val="Sinespaciado"/>
         <w:pBdr>
           <w:top w:val="single" w:sz="4" w:space="1" w:color="auto"/>
           <w:left w:val="single" w:sz="4" w:space="1" w:color="auto"/>
@@ -2704,7 +2742,7 @@
     </w:p>
     <w:p>
       <w:pPr>
-        <w:pStyle w:val="NoSpacing"/>
+        <w:pStyle w:val="Sinespaciado"/>
         <w:numPr>
           <w:ilvl w:val="1"/>
           <w:numId w:val="2"/>
@@ -2716,14 +2754,14 @@
           <w:right w:val="single" w:sz="4" w:space="1" w:color="auto"/>
         </w:pBdr>
       </w:pPr>
-      <w:bookmarkStart w:id="2" w:name="_Hlk118656217"/>
+      <w:bookmarkStart w:id="3" w:name="_Hlk118656217"/>
       <w:r>
         <w:t>Plan de Gestión de Requisitos</w:t>
       </w:r>
     </w:p>
     <w:tbl>
       <w:tblPr>
-        <w:tblStyle w:val="TableGrid"/>
+        <w:tblStyle w:val="Tablaconcuadrcula"/>
         <w:tblW w:w="0" w:type="auto"/>
         <w:tblInd w:w="1416" w:type="dxa"/>
         <w:tblLook w:val="04A0" w:firstRow="1" w:lastRow="0" w:firstColumn="1" w:lastColumn="0" w:noHBand="0" w:noVBand="1"/>
@@ -2742,7 +2780,7 @@
           </w:tcPr>
           <w:p>
             <w:pPr>
-              <w:pStyle w:val="NoSpacing"/>
+              <w:pStyle w:val="Sinespaciado"/>
               <w:pBdr>
                 <w:top w:val="single" w:sz="4" w:space="1" w:color="auto"/>
                 <w:left w:val="single" w:sz="4" w:space="1" w:color="auto"/>
@@ -2763,7 +2801,7 @@
           </w:tcPr>
           <w:p>
             <w:pPr>
-              <w:pStyle w:val="NoSpacing"/>
+              <w:pStyle w:val="Sinespaciado"/>
               <w:pBdr>
                 <w:top w:val="single" w:sz="4" w:space="1" w:color="auto"/>
                 <w:left w:val="single" w:sz="4" w:space="1" w:color="auto"/>
@@ -2783,7 +2821,7 @@
           </w:tcPr>
           <w:p>
             <w:pPr>
-              <w:pStyle w:val="NoSpacing"/>
+              <w:pStyle w:val="Sinespaciado"/>
               <w:pBdr>
                 <w:top w:val="single" w:sz="4" w:space="1" w:color="auto"/>
                 <w:left w:val="single" w:sz="4" w:space="1" w:color="auto"/>
@@ -2803,7 +2841,7 @@
           </w:tcPr>
           <w:p>
             <w:pPr>
-              <w:pStyle w:val="NoSpacing"/>
+              <w:pStyle w:val="Sinespaciado"/>
               <w:pBdr>
                 <w:top w:val="single" w:sz="4" w:space="1" w:color="auto"/>
                 <w:left w:val="single" w:sz="4" w:space="1" w:color="auto"/>
@@ -2824,7 +2862,7 @@
           </w:tcPr>
           <w:p>
             <w:pPr>
-              <w:pStyle w:val="NoSpacing"/>
+              <w:pStyle w:val="Sinespaciado"/>
               <w:pBdr>
                 <w:top w:val="single" w:sz="4" w:space="1" w:color="auto"/>
                 <w:left w:val="single" w:sz="4" w:space="1" w:color="auto"/>
@@ -2843,7 +2881,7 @@
           </w:tcPr>
           <w:p>
             <w:pPr>
-              <w:pStyle w:val="NoSpacing"/>
+              <w:pStyle w:val="Sinespaciado"/>
               <w:pBdr>
                 <w:top w:val="single" w:sz="4" w:space="1" w:color="auto"/>
                 <w:left w:val="single" w:sz="4" w:space="1" w:color="auto"/>
@@ -2862,7 +2900,7 @@
           </w:tcPr>
           <w:p>
             <w:pPr>
-              <w:pStyle w:val="NoSpacing"/>
+              <w:pStyle w:val="Sinespaciado"/>
               <w:pBdr>
                 <w:top w:val="single" w:sz="4" w:space="1" w:color="auto"/>
                 <w:left w:val="single" w:sz="4" w:space="1" w:color="auto"/>
@@ -2881,7 +2919,7 @@
           </w:tcPr>
           <w:p>
             <w:pPr>
-              <w:pStyle w:val="NoSpacing"/>
+              <w:pStyle w:val="Sinespaciado"/>
               <w:pBdr>
                 <w:top w:val="single" w:sz="4" w:space="1" w:color="auto"/>
                 <w:left w:val="single" w:sz="4" w:space="1" w:color="auto"/>
@@ -2902,7 +2940,7 @@
           </w:tcPr>
           <w:p>
             <w:pPr>
-              <w:pStyle w:val="NoSpacing"/>
+              <w:pStyle w:val="Sinespaciado"/>
               <w:pBdr>
                 <w:top w:val="single" w:sz="4" w:space="1" w:color="auto"/>
                 <w:left w:val="single" w:sz="4" w:space="1" w:color="auto"/>
@@ -2921,7 +2959,7 @@
           </w:tcPr>
           <w:p>
             <w:pPr>
-              <w:pStyle w:val="NoSpacing"/>
+              <w:pStyle w:val="Sinespaciado"/>
               <w:pBdr>
                 <w:top w:val="single" w:sz="4" w:space="1" w:color="auto"/>
                 <w:left w:val="single" w:sz="4" w:space="1" w:color="auto"/>
@@ -2940,7 +2978,7 @@
           </w:tcPr>
           <w:p>
             <w:pPr>
-              <w:pStyle w:val="NoSpacing"/>
+              <w:pStyle w:val="Sinespaciado"/>
               <w:pBdr>
                 <w:top w:val="single" w:sz="4" w:space="1" w:color="auto"/>
                 <w:left w:val="single" w:sz="4" w:space="1" w:color="auto"/>
@@ -2959,7 +2997,7 @@
           </w:tcPr>
           <w:p>
             <w:pPr>
-              <w:pStyle w:val="NoSpacing"/>
+              <w:pStyle w:val="Sinespaciado"/>
               <w:pBdr>
                 <w:top w:val="single" w:sz="4" w:space="1" w:color="auto"/>
                 <w:left w:val="single" w:sz="4" w:space="1" w:color="auto"/>
@@ -2976,7 +3014,7 @@
     </w:tbl>
     <w:p>
       <w:pPr>
-        <w:pStyle w:val="NoSpacing"/>
+        <w:pStyle w:val="Sinespaciado"/>
         <w:pBdr>
           <w:top w:val="single" w:sz="4" w:space="1" w:color="auto"/>
           <w:left w:val="single" w:sz="4" w:space="1" w:color="auto"/>
@@ -2995,10 +3033,10 @@
         <w:t>€</w:t>
       </w:r>
     </w:p>
-    <w:bookmarkEnd w:id="2"/>
+    <w:bookmarkEnd w:id="3"/>
     <w:p>
       <w:pPr>
-        <w:pStyle w:val="NoSpacing"/>
+        <w:pStyle w:val="Sinespaciado"/>
         <w:pBdr>
           <w:top w:val="single" w:sz="4" w:space="1" w:color="auto"/>
           <w:left w:val="single" w:sz="4" w:space="1" w:color="auto"/>
@@ -3009,7 +3047,7 @@
     </w:p>
     <w:p>
       <w:pPr>
-        <w:pStyle w:val="NoSpacing"/>
+        <w:pStyle w:val="Sinespaciado"/>
         <w:numPr>
           <w:ilvl w:val="1"/>
           <w:numId w:val="2"/>
@@ -3021,14 +3059,14 @@
           <w:right w:val="single" w:sz="4" w:space="1" w:color="auto"/>
         </w:pBdr>
       </w:pPr>
-      <w:bookmarkStart w:id="3" w:name="_Hlk118656431"/>
+      <w:bookmarkStart w:id="4" w:name="_Hlk118656431"/>
       <w:r>
         <w:t>Plan de Gestión de Costes</w:t>
       </w:r>
     </w:p>
     <w:tbl>
       <w:tblPr>
-        <w:tblStyle w:val="TableGrid"/>
+        <w:tblStyle w:val="Tablaconcuadrcula"/>
         <w:tblW w:w="0" w:type="auto"/>
         <w:tblInd w:w="1416" w:type="dxa"/>
         <w:tblLook w:val="04A0" w:firstRow="1" w:lastRow="0" w:firstColumn="1" w:lastColumn="0" w:noHBand="0" w:noVBand="1"/>
@@ -3047,7 +3085,7 @@
           </w:tcPr>
           <w:p>
             <w:pPr>
-              <w:pStyle w:val="NoSpacing"/>
+              <w:pStyle w:val="Sinespaciado"/>
               <w:pBdr>
                 <w:top w:val="single" w:sz="4" w:space="1" w:color="auto"/>
                 <w:left w:val="single" w:sz="4" w:space="1" w:color="auto"/>
@@ -3068,7 +3106,7 @@
           </w:tcPr>
           <w:p>
             <w:pPr>
-              <w:pStyle w:val="NoSpacing"/>
+              <w:pStyle w:val="Sinespaciado"/>
               <w:pBdr>
                 <w:top w:val="single" w:sz="4" w:space="1" w:color="auto"/>
                 <w:left w:val="single" w:sz="4" w:space="1" w:color="auto"/>
@@ -3088,7 +3126,7 @@
           </w:tcPr>
           <w:p>
             <w:pPr>
-              <w:pStyle w:val="NoSpacing"/>
+              <w:pStyle w:val="Sinespaciado"/>
               <w:pBdr>
                 <w:top w:val="single" w:sz="4" w:space="1" w:color="auto"/>
                 <w:left w:val="single" w:sz="4" w:space="1" w:color="auto"/>
@@ -3108,7 +3146,7 @@
           </w:tcPr>
           <w:p>
             <w:pPr>
-              <w:pStyle w:val="NoSpacing"/>
+              <w:pStyle w:val="Sinespaciado"/>
               <w:pBdr>
                 <w:top w:val="single" w:sz="4" w:space="1" w:color="auto"/>
                 <w:left w:val="single" w:sz="4" w:space="1" w:color="auto"/>
@@ -3129,7 +3167,7 @@
           </w:tcPr>
           <w:p>
             <w:pPr>
-              <w:pStyle w:val="NoSpacing"/>
+              <w:pStyle w:val="Sinespaciado"/>
               <w:pBdr>
                 <w:top w:val="single" w:sz="4" w:space="1" w:color="auto"/>
                 <w:left w:val="single" w:sz="4" w:space="1" w:color="auto"/>
@@ -3148,7 +3186,7 @@
           </w:tcPr>
           <w:p>
             <w:pPr>
-              <w:pStyle w:val="NoSpacing"/>
+              <w:pStyle w:val="Sinespaciado"/>
               <w:pBdr>
                 <w:top w:val="single" w:sz="4" w:space="1" w:color="auto"/>
                 <w:left w:val="single" w:sz="4" w:space="1" w:color="auto"/>
@@ -3167,19 +3205,16 @@
           </w:tcPr>
           <w:p>
             <w:pPr>
-              <w:pStyle w:val="NoSpacing"/>
-              <w:pBdr>
-                <w:top w:val="single" w:sz="4" w:space="1" w:color="auto"/>
-                <w:left w:val="single" w:sz="4" w:space="1" w:color="auto"/>
-                <w:bottom w:val="single" w:sz="4" w:space="1" w:color="auto"/>
-                <w:right w:val="single" w:sz="4" w:space="1" w:color="auto"/>
-              </w:pBdr>
-            </w:pPr>
-            <w:r>
-              <w:t>1</w:t>
-            </w:r>
-            <w:r>
-              <w:t>50</w:t>
+              <w:pStyle w:val="Sinespaciado"/>
+              <w:pBdr>
+                <w:top w:val="single" w:sz="4" w:space="1" w:color="auto"/>
+                <w:left w:val="single" w:sz="4" w:space="1" w:color="auto"/>
+                <w:bottom w:val="single" w:sz="4" w:space="1" w:color="auto"/>
+                <w:right w:val="single" w:sz="4" w:space="1" w:color="auto"/>
+              </w:pBdr>
+            </w:pPr>
+            <w:r>
+              <w:t>150</w:t>
             </w:r>
           </w:p>
         </w:tc>
@@ -3189,7 +3224,7 @@
           </w:tcPr>
           <w:p>
             <w:pPr>
-              <w:pStyle w:val="NoSpacing"/>
+              <w:pStyle w:val="Sinespaciado"/>
               <w:pBdr>
                 <w:top w:val="single" w:sz="4" w:space="1" w:color="auto"/>
                 <w:left w:val="single" w:sz="4" w:space="1" w:color="auto"/>
@@ -3210,7 +3245,7 @@
           </w:tcPr>
           <w:p>
             <w:pPr>
-              <w:pStyle w:val="NoSpacing"/>
+              <w:pStyle w:val="Sinespaciado"/>
               <w:pBdr>
                 <w:top w:val="single" w:sz="4" w:space="1" w:color="auto"/>
                 <w:left w:val="single" w:sz="4" w:space="1" w:color="auto"/>
@@ -3229,7 +3264,7 @@
           </w:tcPr>
           <w:p>
             <w:pPr>
-              <w:pStyle w:val="NoSpacing"/>
+              <w:pStyle w:val="Sinespaciado"/>
               <w:pBdr>
                 <w:top w:val="single" w:sz="4" w:space="1" w:color="auto"/>
                 <w:left w:val="single" w:sz="4" w:space="1" w:color="auto"/>
@@ -3248,7 +3283,7 @@
           </w:tcPr>
           <w:p>
             <w:pPr>
-              <w:pStyle w:val="NoSpacing"/>
+              <w:pStyle w:val="Sinespaciado"/>
               <w:pBdr>
                 <w:top w:val="single" w:sz="4" w:space="1" w:color="auto"/>
                 <w:left w:val="single" w:sz="4" w:space="1" w:color="auto"/>
@@ -3267,7 +3302,7 @@
           </w:tcPr>
           <w:p>
             <w:pPr>
-              <w:pStyle w:val="NoSpacing"/>
+              <w:pStyle w:val="Sinespaciado"/>
               <w:pBdr>
                 <w:top w:val="single" w:sz="4" w:space="1" w:color="auto"/>
                 <w:left w:val="single" w:sz="4" w:space="1" w:color="auto"/>
@@ -3288,7 +3323,7 @@
           </w:tcPr>
           <w:p>
             <w:pPr>
-              <w:pStyle w:val="NoSpacing"/>
+              <w:pStyle w:val="Sinespaciado"/>
               <w:pBdr>
                 <w:top w:val="single" w:sz="4" w:space="1" w:color="auto"/>
                 <w:left w:val="single" w:sz="4" w:space="1" w:color="auto"/>
@@ -3307,7 +3342,7 @@
           </w:tcPr>
           <w:p>
             <w:pPr>
-              <w:pStyle w:val="NoSpacing"/>
+              <w:pStyle w:val="Sinespaciado"/>
               <w:pBdr>
                 <w:top w:val="single" w:sz="4" w:space="1" w:color="auto"/>
                 <w:left w:val="single" w:sz="4" w:space="1" w:color="auto"/>
@@ -3326,7 +3361,7 @@
           </w:tcPr>
           <w:p>
             <w:pPr>
-              <w:pStyle w:val="NoSpacing"/>
+              <w:pStyle w:val="Sinespaciado"/>
               <w:pBdr>
                 <w:top w:val="single" w:sz="4" w:space="1" w:color="auto"/>
                 <w:left w:val="single" w:sz="4" w:space="1" w:color="auto"/>
@@ -3345,7 +3380,7 @@
           </w:tcPr>
           <w:p>
             <w:pPr>
-              <w:pStyle w:val="NoSpacing"/>
+              <w:pStyle w:val="Sinespaciado"/>
               <w:pBdr>
                 <w:top w:val="single" w:sz="4" w:space="1" w:color="auto"/>
                 <w:left w:val="single" w:sz="4" w:space="1" w:color="auto"/>
@@ -3362,7 +3397,7 @@
     </w:tbl>
     <w:p>
       <w:pPr>
-        <w:pStyle w:val="NoSpacing"/>
+        <w:pStyle w:val="Sinespaciado"/>
         <w:pBdr>
           <w:top w:val="single" w:sz="4" w:space="1" w:color="auto"/>
           <w:left w:val="single" w:sz="4" w:space="1" w:color="auto"/>
@@ -3372,19 +3407,13 @@
       </w:pPr>
       <w:r>
         <w:tab/>
-        <w:t xml:space="preserve">Coste total del paquete de trabajo: </w:t>
-      </w:r>
-      <w:r>
-        <w:t>1730</w:t>
-      </w:r>
-      <w:r>
-        <w:t>€</w:t>
+        <w:t>Coste total del paquete de trabajo: 1730€</w:t>
       </w:r>
     </w:p>
-    <w:bookmarkEnd w:id="3"/>
+    <w:bookmarkEnd w:id="4"/>
     <w:p>
       <w:pPr>
-        <w:pStyle w:val="NoSpacing"/>
+        <w:pStyle w:val="Sinespaciado"/>
         <w:pBdr>
           <w:top w:val="single" w:sz="4" w:space="1" w:color="auto"/>
           <w:left w:val="single" w:sz="4" w:space="1" w:color="auto"/>
@@ -3395,7 +3424,7 @@
     </w:p>
     <w:p>
       <w:pPr>
-        <w:pStyle w:val="NoSpacing"/>
+        <w:pStyle w:val="Sinespaciado"/>
         <w:numPr>
           <w:ilvl w:val="1"/>
           <w:numId w:val="2"/>
@@ -3407,14 +3436,14 @@
           <w:right w:val="single" w:sz="4" w:space="1" w:color="auto"/>
         </w:pBdr>
       </w:pPr>
-      <w:bookmarkStart w:id="4" w:name="_Hlk118656515"/>
+      <w:bookmarkStart w:id="5" w:name="_Hlk118656515"/>
       <w:r>
         <w:t>Plan de Gestión de Riesgos</w:t>
       </w:r>
     </w:p>
     <w:tbl>
       <w:tblPr>
-        <w:tblStyle w:val="TableGrid"/>
+        <w:tblStyle w:val="Tablaconcuadrcula"/>
         <w:tblW w:w="0" w:type="auto"/>
         <w:tblInd w:w="1416" w:type="dxa"/>
         <w:tblLook w:val="04A0" w:firstRow="1" w:lastRow="0" w:firstColumn="1" w:lastColumn="0" w:noHBand="0" w:noVBand="1"/>
@@ -3433,7 +3462,7 @@
           </w:tcPr>
           <w:p>
             <w:pPr>
-              <w:pStyle w:val="NoSpacing"/>
+              <w:pStyle w:val="Sinespaciado"/>
               <w:pBdr>
                 <w:top w:val="single" w:sz="4" w:space="1" w:color="auto"/>
                 <w:left w:val="single" w:sz="4" w:space="1" w:color="auto"/>
@@ -3454,7 +3483,7 @@
           </w:tcPr>
           <w:p>
             <w:pPr>
-              <w:pStyle w:val="NoSpacing"/>
+              <w:pStyle w:val="Sinespaciado"/>
               <w:pBdr>
                 <w:top w:val="single" w:sz="4" w:space="1" w:color="auto"/>
                 <w:left w:val="single" w:sz="4" w:space="1" w:color="auto"/>
@@ -3474,7 +3503,7 @@
           </w:tcPr>
           <w:p>
             <w:pPr>
-              <w:pStyle w:val="NoSpacing"/>
+              <w:pStyle w:val="Sinespaciado"/>
               <w:pBdr>
                 <w:top w:val="single" w:sz="4" w:space="1" w:color="auto"/>
                 <w:left w:val="single" w:sz="4" w:space="1" w:color="auto"/>
@@ -3494,7 +3523,7 @@
           </w:tcPr>
           <w:p>
             <w:pPr>
-              <w:pStyle w:val="NoSpacing"/>
+              <w:pStyle w:val="Sinespaciado"/>
               <w:pBdr>
                 <w:top w:val="single" w:sz="4" w:space="1" w:color="auto"/>
                 <w:left w:val="single" w:sz="4" w:space="1" w:color="auto"/>
@@ -3515,7 +3544,7 @@
           </w:tcPr>
           <w:p>
             <w:pPr>
-              <w:pStyle w:val="NoSpacing"/>
+              <w:pStyle w:val="Sinespaciado"/>
               <w:pBdr>
                 <w:top w:val="single" w:sz="4" w:space="1" w:color="auto"/>
                 <w:left w:val="single" w:sz="4" w:space="1" w:color="auto"/>
@@ -3534,7 +3563,7 @@
           </w:tcPr>
           <w:p>
             <w:pPr>
-              <w:pStyle w:val="NoSpacing"/>
+              <w:pStyle w:val="Sinespaciado"/>
               <w:pBdr>
                 <w:top w:val="single" w:sz="4" w:space="1" w:color="auto"/>
                 <w:left w:val="single" w:sz="4" w:space="1" w:color="auto"/>
@@ -3553,7 +3582,7 @@
           </w:tcPr>
           <w:p>
             <w:pPr>
-              <w:pStyle w:val="NoSpacing"/>
+              <w:pStyle w:val="Sinespaciado"/>
               <w:pBdr>
                 <w:top w:val="single" w:sz="4" w:space="1" w:color="auto"/>
                 <w:left w:val="single" w:sz="4" w:space="1" w:color="auto"/>
@@ -3572,19 +3601,16 @@
           </w:tcPr>
           <w:p>
             <w:pPr>
-              <w:pStyle w:val="NoSpacing"/>
-              <w:pBdr>
-                <w:top w:val="single" w:sz="4" w:space="1" w:color="auto"/>
-                <w:left w:val="single" w:sz="4" w:space="1" w:color="auto"/>
-                <w:bottom w:val="single" w:sz="4" w:space="1" w:color="auto"/>
-                <w:right w:val="single" w:sz="4" w:space="1" w:color="auto"/>
-              </w:pBdr>
-            </w:pPr>
-            <w:r>
-              <w:t>5</w:t>
-            </w:r>
-            <w:r>
-              <w:t>45</w:t>
+              <w:pStyle w:val="Sinespaciado"/>
+              <w:pBdr>
+                <w:top w:val="single" w:sz="4" w:space="1" w:color="auto"/>
+                <w:left w:val="single" w:sz="4" w:space="1" w:color="auto"/>
+                <w:bottom w:val="single" w:sz="4" w:space="1" w:color="auto"/>
+                <w:right w:val="single" w:sz="4" w:space="1" w:color="auto"/>
+              </w:pBdr>
+            </w:pPr>
+            <w:r>
+              <w:t>545</w:t>
             </w:r>
           </w:p>
         </w:tc>
@@ -3592,7 +3618,7 @@
     </w:tbl>
     <w:p>
       <w:pPr>
-        <w:pStyle w:val="NoSpacing"/>
+        <w:pStyle w:val="Sinespaciado"/>
         <w:pBdr>
           <w:top w:val="single" w:sz="4" w:space="1" w:color="auto"/>
           <w:left w:val="single" w:sz="4" w:space="1" w:color="auto"/>
@@ -3602,18 +3628,12 @@
       </w:pPr>
       <w:r>
         <w:tab/>
-        <w:t xml:space="preserve">Coste total del paquete de trabajo: </w:t>
-      </w:r>
-      <w:r>
-        <w:t>545</w:t>
-      </w:r>
-      <w:r>
-        <w:t>€</w:t>
+        <w:t>Coste total del paquete de trabajo: 545€</w:t>
       </w:r>
     </w:p>
     <w:p>
       <w:pPr>
-        <w:pStyle w:val="NoSpacing"/>
+        <w:pStyle w:val="Sinespaciado"/>
         <w:pBdr>
           <w:top w:val="single" w:sz="4" w:space="1" w:color="auto"/>
           <w:left w:val="single" w:sz="4" w:space="1" w:color="auto"/>
@@ -3622,10 +3642,10 @@
         </w:pBdr>
       </w:pPr>
     </w:p>
-    <w:bookmarkEnd w:id="4"/>
+    <w:bookmarkEnd w:id="5"/>
     <w:p>
       <w:pPr>
-        <w:pStyle w:val="NoSpacing"/>
+        <w:pStyle w:val="Sinespaciado"/>
         <w:numPr>
           <w:ilvl w:val="1"/>
           <w:numId w:val="2"/>
@@ -3643,7 +3663,7 @@
     </w:p>
     <w:tbl>
       <w:tblPr>
-        <w:tblStyle w:val="TableGrid"/>
+        <w:tblStyle w:val="Tablaconcuadrcula"/>
         <w:tblW w:w="0" w:type="auto"/>
         <w:tblInd w:w="1416" w:type="dxa"/>
         <w:tblLook w:val="04A0" w:firstRow="1" w:lastRow="0" w:firstColumn="1" w:lastColumn="0" w:noHBand="0" w:noVBand="1"/>
@@ -3662,7 +3682,7 @@
           </w:tcPr>
           <w:p>
             <w:pPr>
-              <w:pStyle w:val="NoSpacing"/>
+              <w:pStyle w:val="Sinespaciado"/>
               <w:pBdr>
                 <w:top w:val="single" w:sz="4" w:space="1" w:color="auto"/>
                 <w:left w:val="single" w:sz="4" w:space="1" w:color="auto"/>
@@ -3683,7 +3703,7 @@
           </w:tcPr>
           <w:p>
             <w:pPr>
-              <w:pStyle w:val="NoSpacing"/>
+              <w:pStyle w:val="Sinespaciado"/>
               <w:pBdr>
                 <w:top w:val="single" w:sz="4" w:space="1" w:color="auto"/>
                 <w:left w:val="single" w:sz="4" w:space="1" w:color="auto"/>
@@ -3703,7 +3723,7 @@
           </w:tcPr>
           <w:p>
             <w:pPr>
-              <w:pStyle w:val="NoSpacing"/>
+              <w:pStyle w:val="Sinespaciado"/>
               <w:pBdr>
                 <w:top w:val="single" w:sz="4" w:space="1" w:color="auto"/>
                 <w:left w:val="single" w:sz="4" w:space="1" w:color="auto"/>
@@ -3723,7 +3743,7 @@
           </w:tcPr>
           <w:p>
             <w:pPr>
-              <w:pStyle w:val="NoSpacing"/>
+              <w:pStyle w:val="Sinespaciado"/>
               <w:pBdr>
                 <w:top w:val="single" w:sz="4" w:space="1" w:color="auto"/>
                 <w:left w:val="single" w:sz="4" w:space="1" w:color="auto"/>
@@ -3744,15 +3764,16 @@
           </w:tcPr>
           <w:p>
             <w:pPr>
-              <w:pStyle w:val="NoSpacing"/>
-              <w:pBdr>
-                <w:top w:val="single" w:sz="4" w:space="1" w:color="auto"/>
-                <w:left w:val="single" w:sz="4" w:space="1" w:color="auto"/>
-                <w:bottom w:val="single" w:sz="4" w:space="1" w:color="auto"/>
-                <w:right w:val="single" w:sz="4" w:space="1" w:color="auto"/>
-              </w:pBdr>
-            </w:pPr>
-            <w:r>
+              <w:pStyle w:val="Sinespaciado"/>
+              <w:pBdr>
+                <w:top w:val="single" w:sz="4" w:space="1" w:color="auto"/>
+                <w:left w:val="single" w:sz="4" w:space="1" w:color="auto"/>
+                <w:bottom w:val="single" w:sz="4" w:space="1" w:color="auto"/>
+                <w:right w:val="single" w:sz="4" w:space="1" w:color="auto"/>
+              </w:pBdr>
+            </w:pPr>
+            <w:r>
+              <w:lastRenderedPageBreak/>
               <w:t>2.7.1 Matriz de asignación de responsabilidades</w:t>
             </w:r>
           </w:p>
@@ -3763,7 +3784,7 @@
           </w:tcPr>
           <w:p>
             <w:pPr>
-              <w:pStyle w:val="NoSpacing"/>
+              <w:pStyle w:val="Sinespaciado"/>
               <w:pBdr>
                 <w:top w:val="single" w:sz="4" w:space="1" w:color="auto"/>
                 <w:left w:val="single" w:sz="4" w:space="1" w:color="auto"/>
@@ -3782,7 +3803,7 @@
           </w:tcPr>
           <w:p>
             <w:pPr>
-              <w:pStyle w:val="NoSpacing"/>
+              <w:pStyle w:val="Sinespaciado"/>
               <w:pBdr>
                 <w:top w:val="single" w:sz="4" w:space="1" w:color="auto"/>
                 <w:left w:val="single" w:sz="4" w:space="1" w:color="auto"/>
@@ -3801,7 +3822,7 @@
           </w:tcPr>
           <w:p>
             <w:pPr>
-              <w:pStyle w:val="NoSpacing"/>
+              <w:pStyle w:val="Sinespaciado"/>
               <w:pBdr>
                 <w:top w:val="single" w:sz="4" w:space="1" w:color="auto"/>
                 <w:left w:val="single" w:sz="4" w:space="1" w:color="auto"/>
@@ -3822,16 +3843,15 @@
           </w:tcPr>
           <w:p>
             <w:pPr>
-              <w:pStyle w:val="NoSpacing"/>
-              <w:pBdr>
-                <w:top w:val="single" w:sz="4" w:space="1" w:color="auto"/>
-                <w:left w:val="single" w:sz="4" w:space="1" w:color="auto"/>
-                <w:bottom w:val="single" w:sz="4" w:space="1" w:color="auto"/>
-                <w:right w:val="single" w:sz="4" w:space="1" w:color="auto"/>
-              </w:pBdr>
-            </w:pPr>
-            <w:r>
-              <w:lastRenderedPageBreak/>
+              <w:pStyle w:val="Sinespaciado"/>
+              <w:pBdr>
+                <w:top w:val="single" w:sz="4" w:space="1" w:color="auto"/>
+                <w:left w:val="single" w:sz="4" w:space="1" w:color="auto"/>
+                <w:bottom w:val="single" w:sz="4" w:space="1" w:color="auto"/>
+                <w:right w:val="single" w:sz="4" w:space="1" w:color="auto"/>
+              </w:pBdr>
+            </w:pPr>
+            <w:r>
               <w:t>2.7.2 Acta de constitución del equipo de proyecto</w:t>
             </w:r>
           </w:p>
@@ -3842,7 +3862,7 @@
           </w:tcPr>
           <w:p>
             <w:pPr>
-              <w:pStyle w:val="NoSpacing"/>
+              <w:pStyle w:val="Sinespaciado"/>
               <w:pBdr>
                 <w:top w:val="single" w:sz="4" w:space="1" w:color="auto"/>
                 <w:left w:val="single" w:sz="4" w:space="1" w:color="auto"/>
@@ -3861,7 +3881,7 @@
           </w:tcPr>
           <w:p>
             <w:pPr>
-              <w:pStyle w:val="NoSpacing"/>
+              <w:pStyle w:val="Sinespaciado"/>
               <w:pBdr>
                 <w:top w:val="single" w:sz="4" w:space="1" w:color="auto"/>
                 <w:left w:val="single" w:sz="4" w:space="1" w:color="auto"/>
@@ -3880,7 +3900,7 @@
           </w:tcPr>
           <w:p>
             <w:pPr>
-              <w:pStyle w:val="NoSpacing"/>
+              <w:pStyle w:val="Sinespaciado"/>
               <w:pBdr>
                 <w:top w:val="single" w:sz="4" w:space="1" w:color="auto"/>
                 <w:left w:val="single" w:sz="4" w:space="1" w:color="auto"/>
@@ -3901,7 +3921,7 @@
           </w:tcPr>
           <w:p>
             <w:pPr>
-              <w:pStyle w:val="NoSpacing"/>
+              <w:pStyle w:val="Sinespaciado"/>
               <w:pBdr>
                 <w:top w:val="single" w:sz="4" w:space="1" w:color="auto"/>
                 <w:left w:val="single" w:sz="4" w:space="1" w:color="auto"/>
@@ -3920,7 +3940,7 @@
           </w:tcPr>
           <w:p>
             <w:pPr>
-              <w:pStyle w:val="NoSpacing"/>
+              <w:pStyle w:val="Sinespaciado"/>
               <w:pBdr>
                 <w:top w:val="single" w:sz="4" w:space="1" w:color="auto"/>
                 <w:left w:val="single" w:sz="4" w:space="1" w:color="auto"/>
@@ -3939,7 +3959,7 @@
           </w:tcPr>
           <w:p>
             <w:pPr>
-              <w:pStyle w:val="NoSpacing"/>
+              <w:pStyle w:val="Sinespaciado"/>
               <w:pBdr>
                 <w:top w:val="single" w:sz="4" w:space="1" w:color="auto"/>
                 <w:left w:val="single" w:sz="4" w:space="1" w:color="auto"/>
@@ -3958,7 +3978,7 @@
           </w:tcPr>
           <w:p>
             <w:pPr>
-              <w:pStyle w:val="NoSpacing"/>
+              <w:pStyle w:val="Sinespaciado"/>
               <w:pBdr>
                 <w:top w:val="single" w:sz="4" w:space="1" w:color="auto"/>
                 <w:left w:val="single" w:sz="4" w:space="1" w:color="auto"/>
@@ -3975,7 +3995,7 @@
     </w:tbl>
     <w:p>
       <w:pPr>
-        <w:pStyle w:val="NoSpacing"/>
+        <w:pStyle w:val="Sinespaciado"/>
         <w:pBdr>
           <w:top w:val="single" w:sz="4" w:space="1" w:color="auto"/>
           <w:left w:val="single" w:sz="4" w:space="1" w:color="auto"/>
@@ -3985,18 +4005,12 @@
       </w:pPr>
       <w:r>
         <w:tab/>
-        <w:t xml:space="preserve">Coste total del paquete de trabajo: </w:t>
-      </w:r>
-      <w:r>
-        <w:t>770</w:t>
-      </w:r>
-      <w:r>
-        <w:t>€</w:t>
+        <w:t>Coste total del paquete de trabajo: 770€</w:t>
       </w:r>
     </w:p>
     <w:p>
       <w:pPr>
-        <w:pStyle w:val="NoSpacing"/>
+        <w:pStyle w:val="Sinespaciado"/>
         <w:pBdr>
           <w:top w:val="single" w:sz="4" w:space="1" w:color="auto"/>
           <w:left w:val="single" w:sz="4" w:space="1" w:color="auto"/>
@@ -4007,7 +4021,7 @@
     </w:p>
     <w:p>
       <w:pPr>
-        <w:pStyle w:val="NoSpacing"/>
+        <w:pStyle w:val="Sinespaciado"/>
         <w:pBdr>
           <w:left w:val="single" w:sz="4" w:space="1" w:color="auto"/>
           <w:bottom w:val="single" w:sz="4" w:space="1" w:color="auto"/>
@@ -4027,7 +4041,7 @@
     </w:p>
     <w:p>
       <w:pPr>
-        <w:pStyle w:val="NoSpacing"/>
+        <w:pStyle w:val="Sinespaciado"/>
         <w:pBdr>
           <w:top w:val="single" w:sz="4" w:space="1" w:color="auto"/>
           <w:left w:val="single" w:sz="4" w:space="1" w:color="auto"/>
@@ -4038,7 +4052,7 @@
     </w:p>
     <w:p>
       <w:pPr>
-        <w:pStyle w:val="NoSpacing"/>
+        <w:pStyle w:val="Sinespaciado"/>
         <w:numPr>
           <w:ilvl w:val="0"/>
           <w:numId w:val="2"/>
@@ -4056,7 +4070,7 @@
     </w:p>
     <w:p>
       <w:pPr>
-        <w:pStyle w:val="NoSpacing"/>
+        <w:pStyle w:val="Sinespaciado"/>
         <w:pBdr>
           <w:top w:val="single" w:sz="4" w:space="1" w:color="auto"/>
           <w:left w:val="single" w:sz="4" w:space="1" w:color="auto"/>
@@ -4068,7 +4082,7 @@
     </w:p>
     <w:p>
       <w:pPr>
-        <w:pStyle w:val="NoSpacing"/>
+        <w:pStyle w:val="Sinespaciado"/>
         <w:numPr>
           <w:ilvl w:val="1"/>
           <w:numId w:val="2"/>
@@ -4080,14 +4094,14 @@
           <w:right w:val="single" w:sz="4" w:space="1" w:color="auto"/>
         </w:pBdr>
       </w:pPr>
-      <w:bookmarkStart w:id="5" w:name="_Hlk118657673"/>
+      <w:bookmarkStart w:id="6" w:name="_Hlk118657673"/>
       <w:r>
         <w:t>Documentación iteración 1</w:t>
       </w:r>
     </w:p>
     <w:tbl>
       <w:tblPr>
-        <w:tblStyle w:val="TableGrid"/>
+        <w:tblStyle w:val="Tablaconcuadrcula"/>
         <w:tblW w:w="0" w:type="auto"/>
         <w:tblInd w:w="1416" w:type="dxa"/>
         <w:tblLook w:val="04A0" w:firstRow="1" w:lastRow="0" w:firstColumn="1" w:lastColumn="0" w:noHBand="0" w:noVBand="1"/>
@@ -4106,19 +4120,16 @@
           </w:tcPr>
           <w:p>
             <w:pPr>
-              <w:pStyle w:val="NoSpacing"/>
-              <w:pBdr>
-                <w:top w:val="single" w:sz="4" w:space="1" w:color="auto"/>
-                <w:left w:val="single" w:sz="4" w:space="1" w:color="auto"/>
-                <w:bottom w:val="single" w:sz="4" w:space="1" w:color="auto"/>
-                <w:right w:val="single" w:sz="4" w:space="1" w:color="auto"/>
-              </w:pBdr>
-            </w:pPr>
-            <w:r>
-              <w:t xml:space="preserve">     </w:t>
-            </w:r>
-            <w:r>
-              <w:t>Actividad</w:t>
+              <w:pStyle w:val="Sinespaciado"/>
+              <w:pBdr>
+                <w:top w:val="single" w:sz="4" w:space="1" w:color="auto"/>
+                <w:left w:val="single" w:sz="4" w:space="1" w:color="auto"/>
+                <w:bottom w:val="single" w:sz="4" w:space="1" w:color="auto"/>
+                <w:right w:val="single" w:sz="4" w:space="1" w:color="auto"/>
+              </w:pBdr>
+            </w:pPr>
+            <w:r>
+              <w:t xml:space="preserve">     Actividad</w:t>
             </w:r>
           </w:p>
         </w:tc>
@@ -4129,7 +4140,7 @@
           </w:tcPr>
           <w:p>
             <w:pPr>
-              <w:pStyle w:val="NoSpacing"/>
+              <w:pStyle w:val="Sinespaciado"/>
               <w:pBdr>
                 <w:top w:val="single" w:sz="4" w:space="1" w:color="auto"/>
                 <w:left w:val="single" w:sz="4" w:space="1" w:color="auto"/>
@@ -4149,7 +4160,7 @@
           </w:tcPr>
           <w:p>
             <w:pPr>
-              <w:pStyle w:val="NoSpacing"/>
+              <w:pStyle w:val="Sinespaciado"/>
               <w:pBdr>
                 <w:top w:val="single" w:sz="4" w:space="1" w:color="auto"/>
                 <w:left w:val="single" w:sz="4" w:space="1" w:color="auto"/>
@@ -4169,7 +4180,7 @@
           </w:tcPr>
           <w:p>
             <w:pPr>
-              <w:pStyle w:val="NoSpacing"/>
+              <w:pStyle w:val="Sinespaciado"/>
               <w:pBdr>
                 <w:top w:val="single" w:sz="4" w:space="1" w:color="auto"/>
                 <w:left w:val="single" w:sz="4" w:space="1" w:color="auto"/>
@@ -4190,7 +4201,7 @@
           </w:tcPr>
           <w:p>
             <w:pPr>
-              <w:pStyle w:val="NoSpacing"/>
+              <w:pStyle w:val="Sinespaciado"/>
               <w:pBdr>
                 <w:top w:val="single" w:sz="4" w:space="1" w:color="auto"/>
                 <w:left w:val="single" w:sz="4" w:space="1" w:color="auto"/>
@@ -4209,7 +4220,7 @@
           </w:tcPr>
           <w:p>
             <w:pPr>
-              <w:pStyle w:val="NoSpacing"/>
+              <w:pStyle w:val="Sinespaciado"/>
               <w:pBdr>
                 <w:top w:val="single" w:sz="4" w:space="1" w:color="auto"/>
                 <w:left w:val="single" w:sz="4" w:space="1" w:color="auto"/>
@@ -4228,7 +4239,7 @@
           </w:tcPr>
           <w:p>
             <w:pPr>
-              <w:pStyle w:val="NoSpacing"/>
+              <w:pStyle w:val="Sinespaciado"/>
               <w:pBdr>
                 <w:top w:val="single" w:sz="4" w:space="1" w:color="auto"/>
                 <w:left w:val="single" w:sz="4" w:space="1" w:color="auto"/>
@@ -4247,7 +4258,7 @@
           </w:tcPr>
           <w:p>
             <w:pPr>
-              <w:pStyle w:val="NoSpacing"/>
+              <w:pStyle w:val="Sinespaciado"/>
               <w:pBdr>
                 <w:top w:val="single" w:sz="4" w:space="1" w:color="auto"/>
                 <w:left w:val="single" w:sz="4" w:space="1" w:color="auto"/>
@@ -4268,7 +4279,7 @@
           </w:tcPr>
           <w:p>
             <w:pPr>
-              <w:pStyle w:val="NoSpacing"/>
+              <w:pStyle w:val="Sinespaciado"/>
               <w:pBdr>
                 <w:top w:val="single" w:sz="4" w:space="1" w:color="auto"/>
                 <w:left w:val="single" w:sz="4" w:space="1" w:color="auto"/>
@@ -4287,7 +4298,7 @@
           </w:tcPr>
           <w:p>
             <w:pPr>
-              <w:pStyle w:val="NoSpacing"/>
+              <w:pStyle w:val="Sinespaciado"/>
               <w:pBdr>
                 <w:top w:val="single" w:sz="4" w:space="1" w:color="auto"/>
                 <w:left w:val="single" w:sz="4" w:space="1" w:color="auto"/>
@@ -4306,7 +4317,7 @@
           </w:tcPr>
           <w:p>
             <w:pPr>
-              <w:pStyle w:val="NoSpacing"/>
+              <w:pStyle w:val="Sinespaciado"/>
               <w:pBdr>
                 <w:top w:val="single" w:sz="4" w:space="1" w:color="auto"/>
                 <w:left w:val="single" w:sz="4" w:space="1" w:color="auto"/>
@@ -4325,7 +4336,7 @@
           </w:tcPr>
           <w:p>
             <w:pPr>
-              <w:pStyle w:val="NoSpacing"/>
+              <w:pStyle w:val="Sinespaciado"/>
               <w:pBdr>
                 <w:top w:val="single" w:sz="4" w:space="1" w:color="auto"/>
                 <w:left w:val="single" w:sz="4" w:space="1" w:color="auto"/>
@@ -4346,7 +4357,7 @@
           </w:tcPr>
           <w:p>
             <w:pPr>
-              <w:pStyle w:val="NoSpacing"/>
+              <w:pStyle w:val="Sinespaciado"/>
               <w:pBdr>
                 <w:top w:val="single" w:sz="4" w:space="1" w:color="auto"/>
                 <w:left w:val="single" w:sz="4" w:space="1" w:color="auto"/>
@@ -4373,7 +4384,7 @@
           </w:tcPr>
           <w:p>
             <w:pPr>
-              <w:pStyle w:val="NoSpacing"/>
+              <w:pStyle w:val="Sinespaciado"/>
               <w:pBdr>
                 <w:top w:val="single" w:sz="4" w:space="1" w:color="auto"/>
                 <w:left w:val="single" w:sz="4" w:space="1" w:color="auto"/>
@@ -4392,7 +4403,7 @@
           </w:tcPr>
           <w:p>
             <w:pPr>
-              <w:pStyle w:val="NoSpacing"/>
+              <w:pStyle w:val="Sinespaciado"/>
               <w:pBdr>
                 <w:top w:val="single" w:sz="4" w:space="1" w:color="auto"/>
                 <w:left w:val="single" w:sz="4" w:space="1" w:color="auto"/>
@@ -4411,7 +4422,7 @@
           </w:tcPr>
           <w:p>
             <w:pPr>
-              <w:pStyle w:val="NoSpacing"/>
+              <w:pStyle w:val="Sinespaciado"/>
               <w:pBdr>
                 <w:top w:val="single" w:sz="4" w:space="1" w:color="auto"/>
                 <w:left w:val="single" w:sz="4" w:space="1" w:color="auto"/>
@@ -4432,7 +4443,7 @@
           </w:tcPr>
           <w:p>
             <w:pPr>
-              <w:pStyle w:val="NoSpacing"/>
+              <w:pStyle w:val="Sinespaciado"/>
               <w:pBdr>
                 <w:top w:val="single" w:sz="4" w:space="1" w:color="auto"/>
                 <w:left w:val="single" w:sz="4" w:space="1" w:color="auto"/>
@@ -4459,7 +4470,7 @@
           </w:tcPr>
           <w:p>
             <w:pPr>
-              <w:pStyle w:val="NoSpacing"/>
+              <w:pStyle w:val="Sinespaciado"/>
               <w:pBdr>
                 <w:top w:val="single" w:sz="4" w:space="1" w:color="auto"/>
                 <w:left w:val="single" w:sz="4" w:space="1" w:color="auto"/>
@@ -4478,7 +4489,7 @@
           </w:tcPr>
           <w:p>
             <w:pPr>
-              <w:pStyle w:val="NoSpacing"/>
+              <w:pStyle w:val="Sinespaciado"/>
               <w:pBdr>
                 <w:top w:val="single" w:sz="4" w:space="1" w:color="auto"/>
                 <w:left w:val="single" w:sz="4" w:space="1" w:color="auto"/>
@@ -4497,7 +4508,7 @@
           </w:tcPr>
           <w:p>
             <w:pPr>
-              <w:pStyle w:val="NoSpacing"/>
+              <w:pStyle w:val="Sinespaciado"/>
               <w:pBdr>
                 <w:top w:val="single" w:sz="4" w:space="1" w:color="auto"/>
                 <w:left w:val="single" w:sz="4" w:space="1" w:color="auto"/>
@@ -4518,7 +4529,7 @@
           </w:tcPr>
           <w:p>
             <w:pPr>
-              <w:pStyle w:val="NoSpacing"/>
+              <w:pStyle w:val="Sinespaciado"/>
               <w:pBdr>
                 <w:top w:val="single" w:sz="4" w:space="1" w:color="auto"/>
                 <w:left w:val="single" w:sz="4" w:space="1" w:color="auto"/>
@@ -4537,7 +4548,7 @@
           </w:tcPr>
           <w:p>
             <w:pPr>
-              <w:pStyle w:val="NoSpacing"/>
+              <w:pStyle w:val="Sinespaciado"/>
               <w:pBdr>
                 <w:top w:val="single" w:sz="4" w:space="1" w:color="auto"/>
                 <w:left w:val="single" w:sz="4" w:space="1" w:color="auto"/>
@@ -4556,7 +4567,7 @@
           </w:tcPr>
           <w:p>
             <w:pPr>
-              <w:pStyle w:val="NoSpacing"/>
+              <w:pStyle w:val="Sinespaciado"/>
               <w:pBdr>
                 <w:top w:val="single" w:sz="4" w:space="1" w:color="auto"/>
                 <w:left w:val="single" w:sz="4" w:space="1" w:color="auto"/>
@@ -4575,7 +4586,7 @@
           </w:tcPr>
           <w:p>
             <w:pPr>
-              <w:pStyle w:val="NoSpacing"/>
+              <w:pStyle w:val="Sinespaciado"/>
               <w:pBdr>
                 <w:top w:val="single" w:sz="4" w:space="1" w:color="auto"/>
                 <w:left w:val="single" w:sz="4" w:space="1" w:color="auto"/>
@@ -4596,7 +4607,7 @@
           </w:tcPr>
           <w:p>
             <w:pPr>
-              <w:pStyle w:val="NoSpacing"/>
+              <w:pStyle w:val="Sinespaciado"/>
               <w:pBdr>
                 <w:top w:val="single" w:sz="4" w:space="1" w:color="auto"/>
                 <w:left w:val="single" w:sz="4" w:space="1" w:color="auto"/>
@@ -4623,7 +4634,7 @@
           </w:tcPr>
           <w:p>
             <w:pPr>
-              <w:pStyle w:val="NoSpacing"/>
+              <w:pStyle w:val="Sinespaciado"/>
               <w:pBdr>
                 <w:top w:val="single" w:sz="4" w:space="1" w:color="auto"/>
                 <w:left w:val="single" w:sz="4" w:space="1" w:color="auto"/>
@@ -4642,7 +4653,7 @@
           </w:tcPr>
           <w:p>
             <w:pPr>
-              <w:pStyle w:val="NoSpacing"/>
+              <w:pStyle w:val="Sinespaciado"/>
               <w:pBdr>
                 <w:top w:val="single" w:sz="4" w:space="1" w:color="auto"/>
                 <w:left w:val="single" w:sz="4" w:space="1" w:color="auto"/>
@@ -4661,7 +4672,7 @@
           </w:tcPr>
           <w:p>
             <w:pPr>
-              <w:pStyle w:val="NoSpacing"/>
+              <w:pStyle w:val="Sinespaciado"/>
               <w:pBdr>
                 <w:top w:val="single" w:sz="4" w:space="1" w:color="auto"/>
                 <w:left w:val="single" w:sz="4" w:space="1" w:color="auto"/>
@@ -4682,7 +4693,7 @@
           </w:tcPr>
           <w:p>
             <w:pPr>
-              <w:pStyle w:val="NoSpacing"/>
+              <w:pStyle w:val="Sinespaciado"/>
               <w:pBdr>
                 <w:top w:val="single" w:sz="4" w:space="1" w:color="auto"/>
                 <w:left w:val="single" w:sz="4" w:space="1" w:color="auto"/>
@@ -4701,7 +4712,7 @@
           </w:tcPr>
           <w:p>
             <w:pPr>
-              <w:pStyle w:val="NoSpacing"/>
+              <w:pStyle w:val="Sinespaciado"/>
               <w:pBdr>
                 <w:top w:val="single" w:sz="4" w:space="1" w:color="auto"/>
                 <w:left w:val="single" w:sz="4" w:space="1" w:color="auto"/>
@@ -4720,7 +4731,7 @@
           </w:tcPr>
           <w:p>
             <w:pPr>
-              <w:pStyle w:val="NoSpacing"/>
+              <w:pStyle w:val="Sinespaciado"/>
               <w:pBdr>
                 <w:top w:val="single" w:sz="4" w:space="1" w:color="auto"/>
                 <w:left w:val="single" w:sz="4" w:space="1" w:color="auto"/>
@@ -4739,7 +4750,7 @@
           </w:tcPr>
           <w:p>
             <w:pPr>
-              <w:pStyle w:val="NoSpacing"/>
+              <w:pStyle w:val="Sinespaciado"/>
               <w:pBdr>
                 <w:top w:val="single" w:sz="4" w:space="1" w:color="auto"/>
                 <w:left w:val="single" w:sz="4" w:space="1" w:color="auto"/>
@@ -4756,7 +4767,7 @@
     </w:tbl>
     <w:p>
       <w:pPr>
-        <w:pStyle w:val="NoSpacing"/>
+        <w:pStyle w:val="Sinespaciado"/>
         <w:pBdr>
           <w:top w:val="single" w:sz="4" w:space="1" w:color="auto"/>
           <w:left w:val="single" w:sz="4" w:space="1" w:color="auto"/>
@@ -4766,19 +4777,13 @@
       </w:pPr>
       <w:r>
         <w:tab/>
-        <w:t xml:space="preserve">Coste total del paquete de trabajo: </w:t>
-      </w:r>
-      <w:r>
-        <w:t>325</w:t>
-      </w:r>
-      <w:r>
-        <w:t>€</w:t>
+        <w:t>Coste total del paquete de trabajo: 325€</w:t>
       </w:r>
     </w:p>
-    <w:bookmarkEnd w:id="5"/>
+    <w:bookmarkEnd w:id="6"/>
     <w:p>
       <w:pPr>
-        <w:pStyle w:val="NoSpacing"/>
+        <w:pStyle w:val="Sinespaciado"/>
         <w:pBdr>
           <w:top w:val="single" w:sz="4" w:space="1" w:color="auto"/>
           <w:left w:val="single" w:sz="4" w:space="1" w:color="auto"/>
@@ -4789,7 +4794,7 @@
     </w:p>
     <w:p>
       <w:pPr>
-        <w:pStyle w:val="NoSpacing"/>
+        <w:pStyle w:val="Sinespaciado"/>
         <w:numPr>
           <w:ilvl w:val="1"/>
           <w:numId w:val="2"/>
@@ -4801,14 +4806,14 @@
           <w:right w:val="single" w:sz="4" w:space="1" w:color="auto"/>
         </w:pBdr>
       </w:pPr>
-      <w:bookmarkStart w:id="6" w:name="_Hlk118657948"/>
+      <w:bookmarkStart w:id="7" w:name="_Hlk118657948"/>
       <w:r>
         <w:t>Requisitos iteración 1</w:t>
       </w:r>
     </w:p>
     <w:tbl>
       <w:tblPr>
-        <w:tblStyle w:val="TableGrid"/>
+        <w:tblStyle w:val="Tablaconcuadrcula"/>
         <w:tblW w:w="0" w:type="auto"/>
         <w:tblInd w:w="1416" w:type="dxa"/>
         <w:tblLook w:val="04A0" w:firstRow="1" w:lastRow="0" w:firstColumn="1" w:lastColumn="0" w:noHBand="0" w:noVBand="1"/>
@@ -4827,15 +4832,16 @@
           </w:tcPr>
           <w:p>
             <w:pPr>
-              <w:pStyle w:val="NoSpacing"/>
-              <w:pBdr>
-                <w:top w:val="single" w:sz="4" w:space="1" w:color="auto"/>
-                <w:left w:val="single" w:sz="4" w:space="1" w:color="auto"/>
-                <w:bottom w:val="single" w:sz="4" w:space="1" w:color="auto"/>
-                <w:right w:val="single" w:sz="4" w:space="1" w:color="auto"/>
-              </w:pBdr>
-            </w:pPr>
-            <w:r>
+              <w:pStyle w:val="Sinespaciado"/>
+              <w:pBdr>
+                <w:top w:val="single" w:sz="4" w:space="1" w:color="auto"/>
+                <w:left w:val="single" w:sz="4" w:space="1" w:color="auto"/>
+                <w:bottom w:val="single" w:sz="4" w:space="1" w:color="auto"/>
+                <w:right w:val="single" w:sz="4" w:space="1" w:color="auto"/>
+              </w:pBdr>
+            </w:pPr>
+            <w:r>
+              <w:lastRenderedPageBreak/>
               <w:t xml:space="preserve">     Actividad</w:t>
             </w:r>
           </w:p>
@@ -4847,7 +4853,7 @@
           </w:tcPr>
           <w:p>
             <w:pPr>
-              <w:pStyle w:val="NoSpacing"/>
+              <w:pStyle w:val="Sinespaciado"/>
               <w:pBdr>
                 <w:top w:val="single" w:sz="4" w:space="1" w:color="auto"/>
                 <w:left w:val="single" w:sz="4" w:space="1" w:color="auto"/>
@@ -4867,7 +4873,7 @@
           </w:tcPr>
           <w:p>
             <w:pPr>
-              <w:pStyle w:val="NoSpacing"/>
+              <w:pStyle w:val="Sinespaciado"/>
               <w:pBdr>
                 <w:top w:val="single" w:sz="4" w:space="1" w:color="auto"/>
                 <w:left w:val="single" w:sz="4" w:space="1" w:color="auto"/>
@@ -4887,7 +4893,7 @@
           </w:tcPr>
           <w:p>
             <w:pPr>
-              <w:pStyle w:val="NoSpacing"/>
+              <w:pStyle w:val="Sinespaciado"/>
               <w:pBdr>
                 <w:top w:val="single" w:sz="4" w:space="1" w:color="auto"/>
                 <w:left w:val="single" w:sz="4" w:space="1" w:color="auto"/>
@@ -4908,16 +4914,15 @@
           </w:tcPr>
           <w:p>
             <w:pPr>
-              <w:pStyle w:val="NoSpacing"/>
-              <w:pBdr>
-                <w:top w:val="single" w:sz="4" w:space="1" w:color="auto"/>
-                <w:left w:val="single" w:sz="4" w:space="1" w:color="auto"/>
-                <w:bottom w:val="single" w:sz="4" w:space="1" w:color="auto"/>
-                <w:right w:val="single" w:sz="4" w:space="1" w:color="auto"/>
-              </w:pBdr>
-            </w:pPr>
-            <w:r>
-              <w:lastRenderedPageBreak/>
+              <w:pStyle w:val="Sinespaciado"/>
+              <w:pBdr>
+                <w:top w:val="single" w:sz="4" w:space="1" w:color="auto"/>
+                <w:left w:val="single" w:sz="4" w:space="1" w:color="auto"/>
+                <w:bottom w:val="single" w:sz="4" w:space="1" w:color="auto"/>
+                <w:right w:val="single" w:sz="4" w:space="1" w:color="auto"/>
+              </w:pBdr>
+            </w:pPr>
+            <w:r>
               <w:t>3.2.1 Realizar requisitos iteración 1</w:t>
             </w:r>
           </w:p>
@@ -4928,7 +4933,7 @@
           </w:tcPr>
           <w:p>
             <w:pPr>
-              <w:pStyle w:val="NoSpacing"/>
+              <w:pStyle w:val="Sinespaciado"/>
               <w:pBdr>
                 <w:top w:val="single" w:sz="4" w:space="1" w:color="auto"/>
                 <w:left w:val="single" w:sz="4" w:space="1" w:color="auto"/>
@@ -4947,7 +4952,7 @@
           </w:tcPr>
           <w:p>
             <w:pPr>
-              <w:pStyle w:val="NoSpacing"/>
+              <w:pStyle w:val="Sinespaciado"/>
               <w:pBdr>
                 <w:top w:val="single" w:sz="4" w:space="1" w:color="auto"/>
                 <w:left w:val="single" w:sz="4" w:space="1" w:color="auto"/>
@@ -4966,7 +4971,7 @@
           </w:tcPr>
           <w:p>
             <w:pPr>
-              <w:pStyle w:val="NoSpacing"/>
+              <w:pStyle w:val="Sinespaciado"/>
               <w:pBdr>
                 <w:top w:val="single" w:sz="4" w:space="1" w:color="auto"/>
                 <w:left w:val="single" w:sz="4" w:space="1" w:color="auto"/>
@@ -4987,7 +4992,7 @@
           </w:tcPr>
           <w:p>
             <w:pPr>
-              <w:pStyle w:val="NoSpacing"/>
+              <w:pStyle w:val="Sinespaciado"/>
               <w:pBdr>
                 <w:top w:val="single" w:sz="4" w:space="1" w:color="auto"/>
                 <w:left w:val="single" w:sz="4" w:space="1" w:color="auto"/>
@@ -5006,7 +5011,7 @@
           </w:tcPr>
           <w:p>
             <w:pPr>
-              <w:pStyle w:val="NoSpacing"/>
+              <w:pStyle w:val="Sinespaciado"/>
               <w:pBdr>
                 <w:top w:val="single" w:sz="4" w:space="1" w:color="auto"/>
                 <w:left w:val="single" w:sz="4" w:space="1" w:color="auto"/>
@@ -5025,7 +5030,7 @@
           </w:tcPr>
           <w:p>
             <w:pPr>
-              <w:pStyle w:val="NoSpacing"/>
+              <w:pStyle w:val="Sinespaciado"/>
               <w:pBdr>
                 <w:top w:val="single" w:sz="4" w:space="1" w:color="auto"/>
                 <w:left w:val="single" w:sz="4" w:space="1" w:color="auto"/>
@@ -5044,7 +5049,7 @@
           </w:tcPr>
           <w:p>
             <w:pPr>
-              <w:pStyle w:val="NoSpacing"/>
+              <w:pStyle w:val="Sinespaciado"/>
               <w:pBdr>
                 <w:top w:val="single" w:sz="4" w:space="1" w:color="auto"/>
                 <w:left w:val="single" w:sz="4" w:space="1" w:color="auto"/>
@@ -5061,7 +5066,7 @@
     </w:tbl>
     <w:p>
       <w:pPr>
-        <w:pStyle w:val="NoSpacing"/>
+        <w:pStyle w:val="Sinespaciado"/>
         <w:pBdr>
           <w:top w:val="single" w:sz="4" w:space="1" w:color="auto"/>
           <w:left w:val="single" w:sz="4" w:space="1" w:color="auto"/>
@@ -5071,19 +5076,13 @@
       </w:pPr>
       <w:r>
         <w:tab/>
-        <w:t xml:space="preserve">Coste total del paquete de trabajo: </w:t>
-      </w:r>
-      <w:r>
-        <w:t>2</w:t>
-      </w:r>
-      <w:r>
-        <w:t>25€</w:t>
+        <w:t>Coste total del paquete de trabajo: 225€</w:t>
       </w:r>
     </w:p>
-    <w:bookmarkEnd w:id="6"/>
+    <w:bookmarkEnd w:id="7"/>
     <w:p>
       <w:pPr>
-        <w:pStyle w:val="NoSpacing"/>
+        <w:pStyle w:val="Sinespaciado"/>
         <w:pBdr>
           <w:top w:val="single" w:sz="4" w:space="1" w:color="auto"/>
           <w:left w:val="single" w:sz="4" w:space="1" w:color="auto"/>
@@ -5094,7 +5093,7 @@
     </w:p>
     <w:p>
       <w:pPr>
-        <w:pStyle w:val="NoSpacing"/>
+        <w:pStyle w:val="Sinespaciado"/>
         <w:pBdr>
           <w:top w:val="single" w:sz="4" w:space="1" w:color="auto"/>
           <w:left w:val="single" w:sz="4" w:space="1" w:color="auto"/>
@@ -5105,7 +5104,7 @@
     </w:p>
     <w:p>
       <w:pPr>
-        <w:pStyle w:val="NoSpacing"/>
+        <w:pStyle w:val="Sinespaciado"/>
         <w:numPr>
           <w:ilvl w:val="1"/>
           <w:numId w:val="2"/>
@@ -5117,14 +5116,14 @@
           <w:right w:val="single" w:sz="4" w:space="1" w:color="auto"/>
         </w:pBdr>
       </w:pPr>
-      <w:bookmarkStart w:id="7" w:name="_Hlk118658138"/>
+      <w:bookmarkStart w:id="8" w:name="_Hlk118658138"/>
       <w:r>
         <w:t>Documentación iteración 2</w:t>
       </w:r>
     </w:p>
     <w:tbl>
       <w:tblPr>
-        <w:tblStyle w:val="TableGrid"/>
+        <w:tblStyle w:val="Tablaconcuadrcula"/>
         <w:tblW w:w="0" w:type="auto"/>
         <w:tblInd w:w="1416" w:type="dxa"/>
         <w:tblLook w:val="04A0" w:firstRow="1" w:lastRow="0" w:firstColumn="1" w:lastColumn="0" w:noHBand="0" w:noVBand="1"/>
@@ -5143,7 +5142,7 @@
           </w:tcPr>
           <w:p>
             <w:pPr>
-              <w:pStyle w:val="NoSpacing"/>
+              <w:pStyle w:val="Sinespaciado"/>
               <w:pBdr>
                 <w:top w:val="single" w:sz="4" w:space="1" w:color="auto"/>
                 <w:left w:val="single" w:sz="4" w:space="1" w:color="auto"/>
@@ -5163,7 +5162,7 @@
           </w:tcPr>
           <w:p>
             <w:pPr>
-              <w:pStyle w:val="NoSpacing"/>
+              <w:pStyle w:val="Sinespaciado"/>
               <w:pBdr>
                 <w:top w:val="single" w:sz="4" w:space="1" w:color="auto"/>
                 <w:left w:val="single" w:sz="4" w:space="1" w:color="auto"/>
@@ -5183,7 +5182,7 @@
           </w:tcPr>
           <w:p>
             <w:pPr>
-              <w:pStyle w:val="NoSpacing"/>
+              <w:pStyle w:val="Sinespaciado"/>
               <w:pBdr>
                 <w:top w:val="single" w:sz="4" w:space="1" w:color="auto"/>
                 <w:left w:val="single" w:sz="4" w:space="1" w:color="auto"/>
@@ -5203,7 +5202,7 @@
           </w:tcPr>
           <w:p>
             <w:pPr>
-              <w:pStyle w:val="NoSpacing"/>
+              <w:pStyle w:val="Sinespaciado"/>
               <w:pBdr>
                 <w:top w:val="single" w:sz="4" w:space="1" w:color="auto"/>
                 <w:left w:val="single" w:sz="4" w:space="1" w:color="auto"/>
@@ -5224,7 +5223,7 @@
           </w:tcPr>
           <w:p>
             <w:pPr>
-              <w:pStyle w:val="NoSpacing"/>
+              <w:pStyle w:val="Sinespaciado"/>
               <w:pBdr>
                 <w:top w:val="single" w:sz="4" w:space="1" w:color="auto"/>
                 <w:left w:val="single" w:sz="4" w:space="1" w:color="auto"/>
@@ -5243,7 +5242,7 @@
           </w:tcPr>
           <w:p>
             <w:pPr>
-              <w:pStyle w:val="NoSpacing"/>
+              <w:pStyle w:val="Sinespaciado"/>
               <w:pBdr>
                 <w:top w:val="single" w:sz="4" w:space="1" w:color="auto"/>
                 <w:left w:val="single" w:sz="4" w:space="1" w:color="auto"/>
@@ -5262,7 +5261,7 @@
           </w:tcPr>
           <w:p>
             <w:pPr>
-              <w:pStyle w:val="NoSpacing"/>
+              <w:pStyle w:val="Sinespaciado"/>
               <w:pBdr>
                 <w:top w:val="single" w:sz="4" w:space="1" w:color="auto"/>
                 <w:left w:val="single" w:sz="4" w:space="1" w:color="auto"/>
@@ -5281,7 +5280,7 @@
           </w:tcPr>
           <w:p>
             <w:pPr>
-              <w:pStyle w:val="NoSpacing"/>
+              <w:pStyle w:val="Sinespaciado"/>
               <w:pBdr>
                 <w:top w:val="single" w:sz="4" w:space="1" w:color="auto"/>
                 <w:left w:val="single" w:sz="4" w:space="1" w:color="auto"/>
@@ -5302,7 +5301,7 @@
           </w:tcPr>
           <w:p>
             <w:pPr>
-              <w:pStyle w:val="NoSpacing"/>
+              <w:pStyle w:val="Sinespaciado"/>
               <w:pBdr>
                 <w:top w:val="single" w:sz="4" w:space="1" w:color="auto"/>
                 <w:left w:val="single" w:sz="4" w:space="1" w:color="auto"/>
@@ -5321,7 +5320,7 @@
           </w:tcPr>
           <w:p>
             <w:pPr>
-              <w:pStyle w:val="NoSpacing"/>
+              <w:pStyle w:val="Sinespaciado"/>
               <w:pBdr>
                 <w:top w:val="single" w:sz="4" w:space="1" w:color="auto"/>
                 <w:left w:val="single" w:sz="4" w:space="1" w:color="auto"/>
@@ -5340,7 +5339,7 @@
           </w:tcPr>
           <w:p>
             <w:pPr>
-              <w:pStyle w:val="NoSpacing"/>
+              <w:pStyle w:val="Sinespaciado"/>
               <w:pBdr>
                 <w:top w:val="single" w:sz="4" w:space="1" w:color="auto"/>
                 <w:left w:val="single" w:sz="4" w:space="1" w:color="auto"/>
@@ -5359,7 +5358,7 @@
           </w:tcPr>
           <w:p>
             <w:pPr>
-              <w:pStyle w:val="NoSpacing"/>
+              <w:pStyle w:val="Sinespaciado"/>
               <w:pBdr>
                 <w:top w:val="single" w:sz="4" w:space="1" w:color="auto"/>
                 <w:left w:val="single" w:sz="4" w:space="1" w:color="auto"/>
@@ -5380,7 +5379,7 @@
           </w:tcPr>
           <w:p>
             <w:pPr>
-              <w:pStyle w:val="NoSpacing"/>
+              <w:pStyle w:val="Sinespaciado"/>
               <w:pBdr>
                 <w:top w:val="single" w:sz="4" w:space="1" w:color="auto"/>
                 <w:left w:val="single" w:sz="4" w:space="1" w:color="auto"/>
@@ -5407,7 +5406,7 @@
           </w:tcPr>
           <w:p>
             <w:pPr>
-              <w:pStyle w:val="NoSpacing"/>
+              <w:pStyle w:val="Sinespaciado"/>
               <w:pBdr>
                 <w:top w:val="single" w:sz="4" w:space="1" w:color="auto"/>
                 <w:left w:val="single" w:sz="4" w:space="1" w:color="auto"/>
@@ -5426,7 +5425,7 @@
           </w:tcPr>
           <w:p>
             <w:pPr>
-              <w:pStyle w:val="NoSpacing"/>
+              <w:pStyle w:val="Sinespaciado"/>
               <w:pBdr>
                 <w:top w:val="single" w:sz="4" w:space="1" w:color="auto"/>
                 <w:left w:val="single" w:sz="4" w:space="1" w:color="auto"/>
@@ -5445,7 +5444,7 @@
           </w:tcPr>
           <w:p>
             <w:pPr>
-              <w:pStyle w:val="NoSpacing"/>
+              <w:pStyle w:val="Sinespaciado"/>
               <w:pBdr>
                 <w:top w:val="single" w:sz="4" w:space="1" w:color="auto"/>
                 <w:left w:val="single" w:sz="4" w:space="1" w:color="auto"/>
@@ -5466,7 +5465,7 @@
           </w:tcPr>
           <w:p>
             <w:pPr>
-              <w:pStyle w:val="NoSpacing"/>
+              <w:pStyle w:val="Sinespaciado"/>
               <w:pBdr>
                 <w:top w:val="single" w:sz="4" w:space="1" w:color="auto"/>
                 <w:left w:val="single" w:sz="4" w:space="1" w:color="auto"/>
@@ -5493,7 +5492,7 @@
           </w:tcPr>
           <w:p>
             <w:pPr>
-              <w:pStyle w:val="NoSpacing"/>
+              <w:pStyle w:val="Sinespaciado"/>
               <w:pBdr>
                 <w:top w:val="single" w:sz="4" w:space="1" w:color="auto"/>
                 <w:left w:val="single" w:sz="4" w:space="1" w:color="auto"/>
@@ -5512,7 +5511,7 @@
           </w:tcPr>
           <w:p>
             <w:pPr>
-              <w:pStyle w:val="NoSpacing"/>
+              <w:pStyle w:val="Sinespaciado"/>
               <w:pBdr>
                 <w:top w:val="single" w:sz="4" w:space="1" w:color="auto"/>
                 <w:left w:val="single" w:sz="4" w:space="1" w:color="auto"/>
@@ -5531,7 +5530,7 @@
           </w:tcPr>
           <w:p>
             <w:pPr>
-              <w:pStyle w:val="NoSpacing"/>
+              <w:pStyle w:val="Sinespaciado"/>
               <w:pBdr>
                 <w:top w:val="single" w:sz="4" w:space="1" w:color="auto"/>
                 <w:left w:val="single" w:sz="4" w:space="1" w:color="auto"/>
@@ -5552,7 +5551,7 @@
           </w:tcPr>
           <w:p>
             <w:pPr>
-              <w:pStyle w:val="NoSpacing"/>
+              <w:pStyle w:val="Sinespaciado"/>
               <w:pBdr>
                 <w:top w:val="single" w:sz="4" w:space="1" w:color="auto"/>
                 <w:left w:val="single" w:sz="4" w:space="1" w:color="auto"/>
@@ -5571,7 +5570,7 @@
           </w:tcPr>
           <w:p>
             <w:pPr>
-              <w:pStyle w:val="NoSpacing"/>
+              <w:pStyle w:val="Sinespaciado"/>
               <w:pBdr>
                 <w:top w:val="single" w:sz="4" w:space="1" w:color="auto"/>
                 <w:left w:val="single" w:sz="4" w:space="1" w:color="auto"/>
@@ -5590,7 +5589,7 @@
           </w:tcPr>
           <w:p>
             <w:pPr>
-              <w:pStyle w:val="NoSpacing"/>
+              <w:pStyle w:val="Sinespaciado"/>
               <w:pBdr>
                 <w:top w:val="single" w:sz="4" w:space="1" w:color="auto"/>
                 <w:left w:val="single" w:sz="4" w:space="1" w:color="auto"/>
@@ -5609,7 +5608,7 @@
           </w:tcPr>
           <w:p>
             <w:pPr>
-              <w:pStyle w:val="NoSpacing"/>
+              <w:pStyle w:val="Sinespaciado"/>
               <w:pBdr>
                 <w:top w:val="single" w:sz="4" w:space="1" w:color="auto"/>
                 <w:left w:val="single" w:sz="4" w:space="1" w:color="auto"/>
@@ -5630,7 +5629,7 @@
           </w:tcPr>
           <w:p>
             <w:pPr>
-              <w:pStyle w:val="NoSpacing"/>
+              <w:pStyle w:val="Sinespaciado"/>
               <w:pBdr>
                 <w:top w:val="single" w:sz="4" w:space="1" w:color="auto"/>
                 <w:left w:val="single" w:sz="4" w:space="1" w:color="auto"/>
@@ -5657,7 +5656,7 @@
           </w:tcPr>
           <w:p>
             <w:pPr>
-              <w:pStyle w:val="NoSpacing"/>
+              <w:pStyle w:val="Sinespaciado"/>
               <w:pBdr>
                 <w:top w:val="single" w:sz="4" w:space="1" w:color="auto"/>
                 <w:left w:val="single" w:sz="4" w:space="1" w:color="auto"/>
@@ -5676,7 +5675,7 @@
           </w:tcPr>
           <w:p>
             <w:pPr>
-              <w:pStyle w:val="NoSpacing"/>
+              <w:pStyle w:val="Sinespaciado"/>
               <w:pBdr>
                 <w:top w:val="single" w:sz="4" w:space="1" w:color="auto"/>
                 <w:left w:val="single" w:sz="4" w:space="1" w:color="auto"/>
@@ -5695,7 +5694,7 @@
           </w:tcPr>
           <w:p>
             <w:pPr>
-              <w:pStyle w:val="NoSpacing"/>
+              <w:pStyle w:val="Sinespaciado"/>
               <w:pBdr>
                 <w:top w:val="single" w:sz="4" w:space="1" w:color="auto"/>
                 <w:left w:val="single" w:sz="4" w:space="1" w:color="auto"/>
@@ -5716,7 +5715,7 @@
           </w:tcPr>
           <w:p>
             <w:pPr>
-              <w:pStyle w:val="NoSpacing"/>
+              <w:pStyle w:val="Sinespaciado"/>
               <w:pBdr>
                 <w:top w:val="single" w:sz="4" w:space="1" w:color="auto"/>
                 <w:left w:val="single" w:sz="4" w:space="1" w:color="auto"/>
@@ -5735,7 +5734,7 @@
           </w:tcPr>
           <w:p>
             <w:pPr>
-              <w:pStyle w:val="NoSpacing"/>
+              <w:pStyle w:val="Sinespaciado"/>
               <w:pBdr>
                 <w:top w:val="single" w:sz="4" w:space="1" w:color="auto"/>
                 <w:left w:val="single" w:sz="4" w:space="1" w:color="auto"/>
@@ -5754,7 +5753,7 @@
           </w:tcPr>
           <w:p>
             <w:pPr>
-              <w:pStyle w:val="NoSpacing"/>
+              <w:pStyle w:val="Sinespaciado"/>
               <w:pBdr>
                 <w:top w:val="single" w:sz="4" w:space="1" w:color="auto"/>
                 <w:left w:val="single" w:sz="4" w:space="1" w:color="auto"/>
@@ -5773,7 +5772,7 @@
           </w:tcPr>
           <w:p>
             <w:pPr>
-              <w:pStyle w:val="NoSpacing"/>
+              <w:pStyle w:val="Sinespaciado"/>
               <w:pBdr>
                 <w:top w:val="single" w:sz="4" w:space="1" w:color="auto"/>
                 <w:left w:val="single" w:sz="4" w:space="1" w:color="auto"/>
@@ -5790,7 +5789,7 @@
     </w:tbl>
     <w:p>
       <w:pPr>
-        <w:pStyle w:val="NoSpacing"/>
+        <w:pStyle w:val="Sinespaciado"/>
         <w:pBdr>
           <w:top w:val="single" w:sz="4" w:space="1" w:color="auto"/>
           <w:left w:val="single" w:sz="4" w:space="1" w:color="auto"/>
@@ -5800,19 +5799,13 @@
       </w:pPr>
       <w:r>
         <w:tab/>
-        <w:t xml:space="preserve">Coste total del paquete de trabajo: </w:t>
-      </w:r>
-      <w:r>
-        <w:t>3</w:t>
-      </w:r>
-      <w:r>
-        <w:t>25€</w:t>
+        <w:t>Coste total del paquete de trabajo: 325€</w:t>
       </w:r>
     </w:p>
-    <w:bookmarkEnd w:id="7"/>
+    <w:bookmarkEnd w:id="8"/>
     <w:p>
       <w:pPr>
-        <w:pStyle w:val="NoSpacing"/>
+        <w:pStyle w:val="Sinespaciado"/>
         <w:pBdr>
           <w:top w:val="single" w:sz="4" w:space="1" w:color="auto"/>
           <w:left w:val="single" w:sz="4" w:space="1" w:color="auto"/>
@@ -5823,7 +5816,7 @@
     </w:p>
     <w:p>
       <w:pPr>
-        <w:pStyle w:val="NoSpacing"/>
+        <w:pStyle w:val="Sinespaciado"/>
         <w:numPr>
           <w:ilvl w:val="1"/>
           <w:numId w:val="2"/>
@@ -5844,7 +5837,7 @@
     </w:p>
     <w:tbl>
       <w:tblPr>
-        <w:tblStyle w:val="TableGrid"/>
+        <w:tblStyle w:val="Tablaconcuadrcula"/>
         <w:tblW w:w="0" w:type="auto"/>
         <w:tblInd w:w="1416" w:type="dxa"/>
         <w:tblLook w:val="04A0" w:firstRow="1" w:lastRow="0" w:firstColumn="1" w:lastColumn="0" w:noHBand="0" w:noVBand="1"/>
@@ -5863,7 +5856,7 @@
           </w:tcPr>
           <w:p>
             <w:pPr>
-              <w:pStyle w:val="NoSpacing"/>
+              <w:pStyle w:val="Sinespaciado"/>
               <w:pBdr>
                 <w:top w:val="single" w:sz="4" w:space="1" w:color="auto"/>
                 <w:left w:val="single" w:sz="4" w:space="1" w:color="auto"/>
@@ -5883,7 +5876,7 @@
           </w:tcPr>
           <w:p>
             <w:pPr>
-              <w:pStyle w:val="NoSpacing"/>
+              <w:pStyle w:val="Sinespaciado"/>
               <w:pBdr>
                 <w:top w:val="single" w:sz="4" w:space="1" w:color="auto"/>
                 <w:left w:val="single" w:sz="4" w:space="1" w:color="auto"/>
@@ -5903,7 +5896,7 @@
           </w:tcPr>
           <w:p>
             <w:pPr>
-              <w:pStyle w:val="NoSpacing"/>
+              <w:pStyle w:val="Sinespaciado"/>
               <w:pBdr>
                 <w:top w:val="single" w:sz="4" w:space="1" w:color="auto"/>
                 <w:left w:val="single" w:sz="4" w:space="1" w:color="auto"/>
@@ -5923,7 +5916,7 @@
           </w:tcPr>
           <w:p>
             <w:pPr>
-              <w:pStyle w:val="NoSpacing"/>
+              <w:pStyle w:val="Sinespaciado"/>
               <w:pBdr>
                 <w:top w:val="single" w:sz="4" w:space="1" w:color="auto"/>
                 <w:left w:val="single" w:sz="4" w:space="1" w:color="auto"/>
@@ -5944,15 +5937,16 @@
           </w:tcPr>
           <w:p>
             <w:pPr>
-              <w:pStyle w:val="NoSpacing"/>
-              <w:pBdr>
-                <w:top w:val="single" w:sz="4" w:space="1" w:color="auto"/>
-                <w:left w:val="single" w:sz="4" w:space="1" w:color="auto"/>
-                <w:bottom w:val="single" w:sz="4" w:space="1" w:color="auto"/>
-                <w:right w:val="single" w:sz="4" w:space="1" w:color="auto"/>
-              </w:pBdr>
-            </w:pPr>
-            <w:r>
+              <w:pStyle w:val="Sinespaciado"/>
+              <w:pBdr>
+                <w:top w:val="single" w:sz="4" w:space="1" w:color="auto"/>
+                <w:left w:val="single" w:sz="4" w:space="1" w:color="auto"/>
+                <w:bottom w:val="single" w:sz="4" w:space="1" w:color="auto"/>
+                <w:right w:val="single" w:sz="4" w:space="1" w:color="auto"/>
+              </w:pBdr>
+            </w:pPr>
+            <w:r>
+              <w:lastRenderedPageBreak/>
               <w:t>3.4.1 Realizar requisitos iteración 2</w:t>
             </w:r>
           </w:p>
@@ -5963,7 +5957,7 @@
           </w:tcPr>
           <w:p>
             <w:pPr>
-              <w:pStyle w:val="NoSpacing"/>
+              <w:pStyle w:val="Sinespaciado"/>
               <w:pBdr>
                 <w:top w:val="single" w:sz="4" w:space="1" w:color="auto"/>
                 <w:left w:val="single" w:sz="4" w:space="1" w:color="auto"/>
@@ -5982,7 +5976,7 @@
           </w:tcPr>
           <w:p>
             <w:pPr>
-              <w:pStyle w:val="NoSpacing"/>
+              <w:pStyle w:val="Sinespaciado"/>
               <w:pBdr>
                 <w:top w:val="single" w:sz="4" w:space="1" w:color="auto"/>
                 <w:left w:val="single" w:sz="4" w:space="1" w:color="auto"/>
@@ -6001,7 +5995,7 @@
           </w:tcPr>
           <w:p>
             <w:pPr>
-              <w:pStyle w:val="NoSpacing"/>
+              <w:pStyle w:val="Sinespaciado"/>
               <w:pBdr>
                 <w:top w:val="single" w:sz="4" w:space="1" w:color="auto"/>
                 <w:left w:val="single" w:sz="4" w:space="1" w:color="auto"/>
@@ -6022,16 +6016,15 @@
           </w:tcPr>
           <w:p>
             <w:pPr>
-              <w:pStyle w:val="NoSpacing"/>
-              <w:pBdr>
-                <w:top w:val="single" w:sz="4" w:space="1" w:color="auto"/>
-                <w:left w:val="single" w:sz="4" w:space="1" w:color="auto"/>
-                <w:bottom w:val="single" w:sz="4" w:space="1" w:color="auto"/>
-                <w:right w:val="single" w:sz="4" w:space="1" w:color="auto"/>
-              </w:pBdr>
-            </w:pPr>
-            <w:r>
-              <w:lastRenderedPageBreak/>
+              <w:pStyle w:val="Sinespaciado"/>
+              <w:pBdr>
+                <w:top w:val="single" w:sz="4" w:space="1" w:color="auto"/>
+                <w:left w:val="single" w:sz="4" w:space="1" w:color="auto"/>
+                <w:bottom w:val="single" w:sz="4" w:space="1" w:color="auto"/>
+                <w:right w:val="single" w:sz="4" w:space="1" w:color="auto"/>
+              </w:pBdr>
+            </w:pPr>
+            <w:r>
               <w:t>3.4.2 Preparar prototipo 2</w:t>
             </w:r>
           </w:p>
@@ -6042,7 +6035,7 @@
           </w:tcPr>
           <w:p>
             <w:pPr>
-              <w:pStyle w:val="NoSpacing"/>
+              <w:pStyle w:val="Sinespaciado"/>
               <w:pBdr>
                 <w:top w:val="single" w:sz="4" w:space="1" w:color="auto"/>
                 <w:left w:val="single" w:sz="4" w:space="1" w:color="auto"/>
@@ -6061,7 +6054,7 @@
           </w:tcPr>
           <w:p>
             <w:pPr>
-              <w:pStyle w:val="NoSpacing"/>
+              <w:pStyle w:val="Sinespaciado"/>
               <w:pBdr>
                 <w:top w:val="single" w:sz="4" w:space="1" w:color="auto"/>
                 <w:left w:val="single" w:sz="4" w:space="1" w:color="auto"/>
@@ -6080,7 +6073,7 @@
           </w:tcPr>
           <w:p>
             <w:pPr>
-              <w:pStyle w:val="NoSpacing"/>
+              <w:pStyle w:val="Sinespaciado"/>
               <w:pBdr>
                 <w:top w:val="single" w:sz="4" w:space="1" w:color="auto"/>
                 <w:left w:val="single" w:sz="4" w:space="1" w:color="auto"/>
@@ -6097,7 +6090,7 @@
     </w:tbl>
     <w:p>
       <w:pPr>
-        <w:pStyle w:val="NoSpacing"/>
+        <w:pStyle w:val="Sinespaciado"/>
         <w:pBdr>
           <w:top w:val="single" w:sz="4" w:space="1" w:color="auto"/>
           <w:left w:val="single" w:sz="4" w:space="1" w:color="auto"/>
@@ -6107,18 +6100,12 @@
       </w:pPr>
       <w:r>
         <w:tab/>
-        <w:t>Coste total del paquete de trabajo: 22</w:t>
-      </w:r>
-      <w:r>
-        <w:t>5</w:t>
-      </w:r>
-      <w:r>
-        <w:t>€</w:t>
+        <w:t>Coste total del paquete de trabajo: 225€</w:t>
       </w:r>
     </w:p>
     <w:p>
       <w:pPr>
-        <w:pStyle w:val="NoSpacing"/>
+        <w:pStyle w:val="Sinespaciado"/>
         <w:pBdr>
           <w:top w:val="single" w:sz="4" w:space="1" w:color="auto"/>
           <w:left w:val="single" w:sz="4" w:space="1" w:color="auto"/>
@@ -6129,7 +6116,7 @@
     </w:p>
     <w:p>
       <w:pPr>
-        <w:pStyle w:val="NoSpacing"/>
+        <w:pStyle w:val="Sinespaciado"/>
         <w:pBdr>
           <w:left w:val="single" w:sz="4" w:space="1" w:color="auto"/>
           <w:bottom w:val="single" w:sz="4" w:space="1" w:color="auto"/>
@@ -6138,18 +6125,12 @@
         <w:shd w:val="clear" w:color="auto" w:fill="C5E0B3" w:themeFill="accent6" w:themeFillTint="66"/>
       </w:pPr>
       <w:r>
-        <w:t>Coste total de la cuenta de control: 1</w:t>
-      </w:r>
-      <w:r>
-        <w:t>095</w:t>
-      </w:r>
-      <w:r>
-        <w:t>€</w:t>
+        <w:t>Coste total de la cuenta de control: 1095€</w:t>
       </w:r>
     </w:p>
     <w:p>
       <w:pPr>
-        <w:pStyle w:val="NoSpacing"/>
+        <w:pStyle w:val="Sinespaciado"/>
         <w:pBdr>
           <w:top w:val="single" w:sz="4" w:space="1" w:color="auto"/>
           <w:left w:val="single" w:sz="4" w:space="1" w:color="auto"/>
@@ -6160,7 +6141,7 @@
     </w:p>
     <w:p>
       <w:pPr>
-        <w:pStyle w:val="NoSpacing"/>
+        <w:pStyle w:val="Sinespaciado"/>
         <w:numPr>
           <w:ilvl w:val="0"/>
           <w:numId w:val="2"/>
@@ -6178,7 +6159,7 @@
     </w:p>
     <w:p>
       <w:pPr>
-        <w:pStyle w:val="NoSpacing"/>
+        <w:pStyle w:val="Sinespaciado"/>
         <w:pBdr>
           <w:top w:val="single" w:sz="4" w:space="1" w:color="auto"/>
           <w:left w:val="single" w:sz="4" w:space="1" w:color="auto"/>
@@ -6190,7 +6171,7 @@
     </w:p>
     <w:p>
       <w:pPr>
-        <w:pStyle w:val="NoSpacing"/>
+        <w:pStyle w:val="Sinespaciado"/>
         <w:numPr>
           <w:ilvl w:val="1"/>
           <w:numId w:val="2"/>
@@ -6208,7 +6189,7 @@
     </w:p>
     <w:tbl>
       <w:tblPr>
-        <w:tblStyle w:val="TableGrid"/>
+        <w:tblStyle w:val="Tablaconcuadrcula"/>
         <w:tblW w:w="0" w:type="auto"/>
         <w:tblInd w:w="1416" w:type="dxa"/>
         <w:tblLook w:val="04A0" w:firstRow="1" w:lastRow="0" w:firstColumn="1" w:lastColumn="0" w:noHBand="0" w:noVBand="1"/>
@@ -6227,7 +6208,7 @@
           </w:tcPr>
           <w:p>
             <w:pPr>
-              <w:pStyle w:val="NoSpacing"/>
+              <w:pStyle w:val="Sinespaciado"/>
               <w:pBdr>
                 <w:top w:val="single" w:sz="4" w:space="1" w:color="auto"/>
                 <w:left w:val="single" w:sz="4" w:space="1" w:color="auto"/>
@@ -6247,7 +6228,7 @@
           </w:tcPr>
           <w:p>
             <w:pPr>
-              <w:pStyle w:val="NoSpacing"/>
+              <w:pStyle w:val="Sinespaciado"/>
               <w:pBdr>
                 <w:top w:val="single" w:sz="4" w:space="1" w:color="auto"/>
                 <w:left w:val="single" w:sz="4" w:space="1" w:color="auto"/>
@@ -6267,7 +6248,7 @@
           </w:tcPr>
           <w:p>
             <w:pPr>
-              <w:pStyle w:val="NoSpacing"/>
+              <w:pStyle w:val="Sinespaciado"/>
               <w:pBdr>
                 <w:top w:val="single" w:sz="4" w:space="1" w:color="auto"/>
                 <w:left w:val="single" w:sz="4" w:space="1" w:color="auto"/>
@@ -6287,7 +6268,7 @@
           </w:tcPr>
           <w:p>
             <w:pPr>
-              <w:pStyle w:val="NoSpacing"/>
+              <w:pStyle w:val="Sinespaciado"/>
               <w:pBdr>
                 <w:top w:val="single" w:sz="4" w:space="1" w:color="auto"/>
                 <w:left w:val="single" w:sz="4" w:space="1" w:color="auto"/>
@@ -6308,7 +6289,7 @@
           </w:tcPr>
           <w:p>
             <w:pPr>
-              <w:pStyle w:val="NoSpacing"/>
+              <w:pStyle w:val="Sinespaciado"/>
               <w:pBdr>
                 <w:top w:val="single" w:sz="4" w:space="1" w:color="auto"/>
                 <w:left w:val="single" w:sz="4" w:space="1" w:color="auto"/>
@@ -6327,7 +6308,7 @@
           </w:tcPr>
           <w:p>
             <w:pPr>
-              <w:pStyle w:val="NoSpacing"/>
+              <w:pStyle w:val="Sinespaciado"/>
               <w:pBdr>
                 <w:top w:val="single" w:sz="4" w:space="1" w:color="auto"/>
                 <w:left w:val="single" w:sz="4" w:space="1" w:color="auto"/>
@@ -6346,7 +6327,7 @@
           </w:tcPr>
           <w:p>
             <w:pPr>
-              <w:pStyle w:val="NoSpacing"/>
+              <w:pStyle w:val="Sinespaciado"/>
               <w:pBdr>
                 <w:top w:val="single" w:sz="4" w:space="1" w:color="auto"/>
                 <w:left w:val="single" w:sz="4" w:space="1" w:color="auto"/>
@@ -6365,7 +6346,7 @@
           </w:tcPr>
           <w:p>
             <w:pPr>
-              <w:pStyle w:val="NoSpacing"/>
+              <w:pStyle w:val="Sinespaciado"/>
               <w:pBdr>
                 <w:top w:val="single" w:sz="4" w:space="1" w:color="auto"/>
                 <w:left w:val="single" w:sz="4" w:space="1" w:color="auto"/>
@@ -6386,7 +6367,7 @@
           </w:tcPr>
           <w:p>
             <w:pPr>
-              <w:pStyle w:val="NoSpacing"/>
+              <w:pStyle w:val="Sinespaciado"/>
               <w:pBdr>
                 <w:top w:val="single" w:sz="4" w:space="1" w:color="auto"/>
                 <w:left w:val="single" w:sz="4" w:space="1" w:color="auto"/>
@@ -6405,7 +6386,7 @@
           </w:tcPr>
           <w:p>
             <w:pPr>
-              <w:pStyle w:val="NoSpacing"/>
+              <w:pStyle w:val="Sinespaciado"/>
               <w:pBdr>
                 <w:top w:val="single" w:sz="4" w:space="1" w:color="auto"/>
                 <w:left w:val="single" w:sz="4" w:space="1" w:color="auto"/>
@@ -6424,7 +6405,7 @@
           </w:tcPr>
           <w:p>
             <w:pPr>
-              <w:pStyle w:val="NoSpacing"/>
+              <w:pStyle w:val="Sinespaciado"/>
               <w:pBdr>
                 <w:top w:val="single" w:sz="4" w:space="1" w:color="auto"/>
                 <w:left w:val="single" w:sz="4" w:space="1" w:color="auto"/>
@@ -6443,7 +6424,7 @@
           </w:tcPr>
           <w:p>
             <w:pPr>
-              <w:pStyle w:val="NoSpacing"/>
+              <w:pStyle w:val="Sinespaciado"/>
               <w:pBdr>
                 <w:top w:val="single" w:sz="4" w:space="1" w:color="auto"/>
                 <w:left w:val="single" w:sz="4" w:space="1" w:color="auto"/>
@@ -6464,7 +6445,7 @@
           </w:tcPr>
           <w:p>
             <w:pPr>
-              <w:pStyle w:val="NoSpacing"/>
+              <w:pStyle w:val="Sinespaciado"/>
               <w:pBdr>
                 <w:top w:val="single" w:sz="4" w:space="1" w:color="auto"/>
                 <w:left w:val="single" w:sz="4" w:space="1" w:color="auto"/>
@@ -6491,7 +6472,7 @@
           </w:tcPr>
           <w:p>
             <w:pPr>
-              <w:pStyle w:val="NoSpacing"/>
+              <w:pStyle w:val="Sinespaciado"/>
               <w:pBdr>
                 <w:top w:val="single" w:sz="4" w:space="1" w:color="auto"/>
                 <w:left w:val="single" w:sz="4" w:space="1" w:color="auto"/>
@@ -6510,7 +6491,7 @@
           </w:tcPr>
           <w:p>
             <w:pPr>
-              <w:pStyle w:val="NoSpacing"/>
+              <w:pStyle w:val="Sinespaciado"/>
               <w:pBdr>
                 <w:top w:val="single" w:sz="4" w:space="1" w:color="auto"/>
                 <w:left w:val="single" w:sz="4" w:space="1" w:color="auto"/>
@@ -6529,7 +6510,7 @@
           </w:tcPr>
           <w:p>
             <w:pPr>
-              <w:pStyle w:val="NoSpacing"/>
+              <w:pStyle w:val="Sinespaciado"/>
               <w:pBdr>
                 <w:top w:val="single" w:sz="4" w:space="1" w:color="auto"/>
                 <w:left w:val="single" w:sz="4" w:space="1" w:color="auto"/>
@@ -6550,7 +6531,7 @@
           </w:tcPr>
           <w:p>
             <w:pPr>
-              <w:pStyle w:val="NoSpacing"/>
+              <w:pStyle w:val="Sinespaciado"/>
               <w:pBdr>
                 <w:top w:val="single" w:sz="4" w:space="1" w:color="auto"/>
                 <w:left w:val="single" w:sz="4" w:space="1" w:color="auto"/>
@@ -6577,7 +6558,7 @@
           </w:tcPr>
           <w:p>
             <w:pPr>
-              <w:pStyle w:val="NoSpacing"/>
+              <w:pStyle w:val="Sinespaciado"/>
               <w:pBdr>
                 <w:top w:val="single" w:sz="4" w:space="1" w:color="auto"/>
                 <w:left w:val="single" w:sz="4" w:space="1" w:color="auto"/>
@@ -6596,7 +6577,7 @@
           </w:tcPr>
           <w:p>
             <w:pPr>
-              <w:pStyle w:val="NoSpacing"/>
+              <w:pStyle w:val="Sinespaciado"/>
               <w:pBdr>
                 <w:top w:val="single" w:sz="4" w:space="1" w:color="auto"/>
                 <w:left w:val="single" w:sz="4" w:space="1" w:color="auto"/>
@@ -6615,7 +6596,7 @@
           </w:tcPr>
           <w:p>
             <w:pPr>
-              <w:pStyle w:val="NoSpacing"/>
+              <w:pStyle w:val="Sinespaciado"/>
               <w:pBdr>
                 <w:top w:val="single" w:sz="4" w:space="1" w:color="auto"/>
                 <w:left w:val="single" w:sz="4" w:space="1" w:color="auto"/>
@@ -6636,7 +6617,7 @@
           </w:tcPr>
           <w:p>
             <w:pPr>
-              <w:pStyle w:val="NoSpacing"/>
+              <w:pStyle w:val="Sinespaciado"/>
               <w:pBdr>
                 <w:top w:val="single" w:sz="4" w:space="1" w:color="auto"/>
                 <w:left w:val="single" w:sz="4" w:space="1" w:color="auto"/>
@@ -6655,7 +6636,7 @@
           </w:tcPr>
           <w:p>
             <w:pPr>
-              <w:pStyle w:val="NoSpacing"/>
+              <w:pStyle w:val="Sinespaciado"/>
               <w:pBdr>
                 <w:top w:val="single" w:sz="4" w:space="1" w:color="auto"/>
                 <w:left w:val="single" w:sz="4" w:space="1" w:color="auto"/>
@@ -6674,7 +6655,7 @@
           </w:tcPr>
           <w:p>
             <w:pPr>
-              <w:pStyle w:val="NoSpacing"/>
+              <w:pStyle w:val="Sinespaciado"/>
               <w:pBdr>
                 <w:top w:val="single" w:sz="4" w:space="1" w:color="auto"/>
                 <w:left w:val="single" w:sz="4" w:space="1" w:color="auto"/>
@@ -6693,7 +6674,7 @@
           </w:tcPr>
           <w:p>
             <w:pPr>
-              <w:pStyle w:val="NoSpacing"/>
+              <w:pStyle w:val="Sinespaciado"/>
               <w:pBdr>
                 <w:top w:val="single" w:sz="4" w:space="1" w:color="auto"/>
                 <w:left w:val="single" w:sz="4" w:space="1" w:color="auto"/>
@@ -6714,7 +6695,7 @@
           </w:tcPr>
           <w:p>
             <w:pPr>
-              <w:pStyle w:val="NoSpacing"/>
+              <w:pStyle w:val="Sinespaciado"/>
               <w:pBdr>
                 <w:top w:val="single" w:sz="4" w:space="1" w:color="auto"/>
                 <w:left w:val="single" w:sz="4" w:space="1" w:color="auto"/>
@@ -6741,7 +6722,7 @@
           </w:tcPr>
           <w:p>
             <w:pPr>
-              <w:pStyle w:val="NoSpacing"/>
+              <w:pStyle w:val="Sinespaciado"/>
               <w:pBdr>
                 <w:top w:val="single" w:sz="4" w:space="1" w:color="auto"/>
                 <w:left w:val="single" w:sz="4" w:space="1" w:color="auto"/>
@@ -6760,7 +6741,7 @@
           </w:tcPr>
           <w:p>
             <w:pPr>
-              <w:pStyle w:val="NoSpacing"/>
+              <w:pStyle w:val="Sinespaciado"/>
               <w:pBdr>
                 <w:top w:val="single" w:sz="4" w:space="1" w:color="auto"/>
                 <w:left w:val="single" w:sz="4" w:space="1" w:color="auto"/>
@@ -6779,7 +6760,7 @@
           </w:tcPr>
           <w:p>
             <w:pPr>
-              <w:pStyle w:val="NoSpacing"/>
+              <w:pStyle w:val="Sinespaciado"/>
               <w:pBdr>
                 <w:top w:val="single" w:sz="4" w:space="1" w:color="auto"/>
                 <w:left w:val="single" w:sz="4" w:space="1" w:color="auto"/>
@@ -6800,7 +6781,7 @@
           </w:tcPr>
           <w:p>
             <w:pPr>
-              <w:pStyle w:val="NoSpacing"/>
+              <w:pStyle w:val="Sinespaciado"/>
               <w:pBdr>
                 <w:top w:val="single" w:sz="4" w:space="1" w:color="auto"/>
                 <w:left w:val="single" w:sz="4" w:space="1" w:color="auto"/>
@@ -6819,7 +6800,7 @@
           </w:tcPr>
           <w:p>
             <w:pPr>
-              <w:pStyle w:val="NoSpacing"/>
+              <w:pStyle w:val="Sinespaciado"/>
               <w:pBdr>
                 <w:top w:val="single" w:sz="4" w:space="1" w:color="auto"/>
                 <w:left w:val="single" w:sz="4" w:space="1" w:color="auto"/>
@@ -6838,7 +6819,7 @@
           </w:tcPr>
           <w:p>
             <w:pPr>
-              <w:pStyle w:val="NoSpacing"/>
+              <w:pStyle w:val="Sinespaciado"/>
               <w:pBdr>
                 <w:top w:val="single" w:sz="4" w:space="1" w:color="auto"/>
                 <w:left w:val="single" w:sz="4" w:space="1" w:color="auto"/>
@@ -6857,7 +6838,7 @@
           </w:tcPr>
           <w:p>
             <w:pPr>
-              <w:pStyle w:val="NoSpacing"/>
+              <w:pStyle w:val="Sinespaciado"/>
               <w:pBdr>
                 <w:top w:val="single" w:sz="4" w:space="1" w:color="auto"/>
                 <w:left w:val="single" w:sz="4" w:space="1" w:color="auto"/>
@@ -6874,7 +6855,7 @@
     </w:tbl>
     <w:p>
       <w:pPr>
-        <w:pStyle w:val="NoSpacing"/>
+        <w:pStyle w:val="Sinespaciado"/>
         <w:pBdr>
           <w:top w:val="single" w:sz="4" w:space="1" w:color="auto"/>
           <w:left w:val="single" w:sz="4" w:space="1" w:color="auto"/>
@@ -6889,7 +6870,7 @@
     </w:p>
     <w:p>
       <w:pPr>
-        <w:pStyle w:val="NoSpacing"/>
+        <w:pStyle w:val="Sinespaciado"/>
         <w:pBdr>
           <w:top w:val="single" w:sz="4" w:space="1" w:color="auto"/>
           <w:left w:val="single" w:sz="4" w:space="1" w:color="auto"/>
@@ -6900,7 +6881,7 @@
     </w:p>
     <w:p>
       <w:pPr>
-        <w:pStyle w:val="NoSpacing"/>
+        <w:pStyle w:val="Sinespaciado"/>
         <w:pBdr>
           <w:top w:val="single" w:sz="4" w:space="1" w:color="auto"/>
           <w:left w:val="single" w:sz="4" w:space="1" w:color="auto"/>
@@ -6911,7 +6892,7 @@
     </w:p>
     <w:p>
       <w:pPr>
-        <w:pStyle w:val="NoSpacing"/>
+        <w:pStyle w:val="Sinespaciado"/>
         <w:numPr>
           <w:ilvl w:val="1"/>
           <w:numId w:val="2"/>
@@ -6929,7 +6910,7 @@
     </w:p>
     <w:tbl>
       <w:tblPr>
-        <w:tblStyle w:val="TableGrid"/>
+        <w:tblStyle w:val="Tablaconcuadrcula"/>
         <w:tblW w:w="0" w:type="auto"/>
         <w:tblInd w:w="1416" w:type="dxa"/>
         <w:tblLook w:val="04A0" w:firstRow="1" w:lastRow="0" w:firstColumn="1" w:lastColumn="0" w:noHBand="0" w:noVBand="1"/>
@@ -6948,7 +6929,7 @@
           </w:tcPr>
           <w:p>
             <w:pPr>
-              <w:pStyle w:val="NoSpacing"/>
+              <w:pStyle w:val="Sinespaciado"/>
               <w:pBdr>
                 <w:top w:val="single" w:sz="4" w:space="1" w:color="auto"/>
                 <w:left w:val="single" w:sz="4" w:space="1" w:color="auto"/>
@@ -6968,7 +6949,7 @@
           </w:tcPr>
           <w:p>
             <w:pPr>
-              <w:pStyle w:val="NoSpacing"/>
+              <w:pStyle w:val="Sinespaciado"/>
               <w:pBdr>
                 <w:top w:val="single" w:sz="4" w:space="1" w:color="auto"/>
                 <w:left w:val="single" w:sz="4" w:space="1" w:color="auto"/>
@@ -6988,7 +6969,7 @@
           </w:tcPr>
           <w:p>
             <w:pPr>
-              <w:pStyle w:val="NoSpacing"/>
+              <w:pStyle w:val="Sinespaciado"/>
               <w:pBdr>
                 <w:top w:val="single" w:sz="4" w:space="1" w:color="auto"/>
                 <w:left w:val="single" w:sz="4" w:space="1" w:color="auto"/>
@@ -7008,7 +6989,7 @@
           </w:tcPr>
           <w:p>
             <w:pPr>
-              <w:pStyle w:val="NoSpacing"/>
+              <w:pStyle w:val="Sinespaciado"/>
               <w:pBdr>
                 <w:top w:val="single" w:sz="4" w:space="1" w:color="auto"/>
                 <w:left w:val="single" w:sz="4" w:space="1" w:color="auto"/>
@@ -7029,15 +7010,16 @@
           </w:tcPr>
           <w:p>
             <w:pPr>
-              <w:pStyle w:val="NoSpacing"/>
-              <w:pBdr>
-                <w:top w:val="single" w:sz="4" w:space="1" w:color="auto"/>
-                <w:left w:val="single" w:sz="4" w:space="1" w:color="auto"/>
-                <w:bottom w:val="single" w:sz="4" w:space="1" w:color="auto"/>
-                <w:right w:val="single" w:sz="4" w:space="1" w:color="auto"/>
-              </w:pBdr>
-            </w:pPr>
-            <w:r>
+              <w:pStyle w:val="Sinespaciado"/>
+              <w:pBdr>
+                <w:top w:val="single" w:sz="4" w:space="1" w:color="auto"/>
+                <w:left w:val="single" w:sz="4" w:space="1" w:color="auto"/>
+                <w:bottom w:val="single" w:sz="4" w:space="1" w:color="auto"/>
+                <w:right w:val="single" w:sz="4" w:space="1" w:color="auto"/>
+              </w:pBdr>
+            </w:pPr>
+            <w:r>
+              <w:lastRenderedPageBreak/>
               <w:t>4.2.1 Realizar requisitos iteración 1</w:t>
             </w:r>
           </w:p>
@@ -7048,17 +7030,33 @@
           </w:tcPr>
           <w:p>
             <w:pPr>
-              <w:pStyle w:val="NoSpacing"/>
-              <w:pBdr>
-                <w:top w:val="single" w:sz="4" w:space="1" w:color="auto"/>
-                <w:left w:val="single" w:sz="4" w:space="1" w:color="auto"/>
-                <w:bottom w:val="single" w:sz="4" w:space="1" w:color="auto"/>
-                <w:right w:val="single" w:sz="4" w:space="1" w:color="auto"/>
-              </w:pBdr>
-            </w:pPr>
-            <w:r>
-              <w:t>2</w:t>
-            </w:r>
+              <w:pStyle w:val="Sinespaciado"/>
+              <w:pBdr>
+                <w:top w:val="single" w:sz="4" w:space="1" w:color="auto"/>
+                <w:left w:val="single" w:sz="4" w:space="1" w:color="auto"/>
+                <w:bottom w:val="single" w:sz="4" w:space="1" w:color="auto"/>
+                <w:right w:val="single" w:sz="4" w:space="1" w:color="auto"/>
+              </w:pBdr>
+            </w:pPr>
+            <w:r>
+              <w:t>250</w:t>
+            </w:r>
+          </w:p>
+        </w:tc>
+        <w:tc>
+          <w:tcPr>
+            <w:tcW w:w="1418" w:type="dxa"/>
+          </w:tcPr>
+          <w:p>
+            <w:pPr>
+              <w:pStyle w:val="Sinespaciado"/>
+              <w:pBdr>
+                <w:top w:val="single" w:sz="4" w:space="1" w:color="auto"/>
+                <w:left w:val="single" w:sz="4" w:space="1" w:color="auto"/>
+                <w:bottom w:val="single" w:sz="4" w:space="1" w:color="auto"/>
+                <w:right w:val="single" w:sz="4" w:space="1" w:color="auto"/>
+              </w:pBdr>
+            </w:pPr>
             <w:r>
               <w:t>50</w:t>
             </w:r>
@@ -7066,42 +7064,20 @@
         </w:tc>
         <w:tc>
           <w:tcPr>
-            <w:tcW w:w="1418" w:type="dxa"/>
-          </w:tcPr>
-          <w:p>
-            <w:pPr>
-              <w:pStyle w:val="NoSpacing"/>
-              <w:pBdr>
-                <w:top w:val="single" w:sz="4" w:space="1" w:color="auto"/>
-                <w:left w:val="single" w:sz="4" w:space="1" w:color="auto"/>
-                <w:bottom w:val="single" w:sz="4" w:space="1" w:color="auto"/>
-                <w:right w:val="single" w:sz="4" w:space="1" w:color="auto"/>
-              </w:pBdr>
-            </w:pPr>
-            <w:r>
-              <w:t>50</w:t>
-            </w:r>
-          </w:p>
-        </w:tc>
-        <w:tc>
-          <w:tcPr>
             <w:tcW w:w="1199" w:type="dxa"/>
           </w:tcPr>
           <w:p>
             <w:pPr>
-              <w:pStyle w:val="NoSpacing"/>
-              <w:pBdr>
-                <w:top w:val="single" w:sz="4" w:space="1" w:color="auto"/>
-                <w:left w:val="single" w:sz="4" w:space="1" w:color="auto"/>
-                <w:bottom w:val="single" w:sz="4" w:space="1" w:color="auto"/>
-                <w:right w:val="single" w:sz="4" w:space="1" w:color="auto"/>
-              </w:pBdr>
-            </w:pPr>
-            <w:r>
-              <w:t>3</w:t>
-            </w:r>
-            <w:r>
-              <w:t>00</w:t>
+              <w:pStyle w:val="Sinespaciado"/>
+              <w:pBdr>
+                <w:top w:val="single" w:sz="4" w:space="1" w:color="auto"/>
+                <w:left w:val="single" w:sz="4" w:space="1" w:color="auto"/>
+                <w:bottom w:val="single" w:sz="4" w:space="1" w:color="auto"/>
+                <w:right w:val="single" w:sz="4" w:space="1" w:color="auto"/>
+              </w:pBdr>
+            </w:pPr>
+            <w:r>
+              <w:t>300</w:t>
             </w:r>
           </w:p>
         </w:tc>
@@ -7113,16 +7089,15 @@
           </w:tcPr>
           <w:p>
             <w:pPr>
-              <w:pStyle w:val="NoSpacing"/>
-              <w:pBdr>
-                <w:top w:val="single" w:sz="4" w:space="1" w:color="auto"/>
-                <w:left w:val="single" w:sz="4" w:space="1" w:color="auto"/>
-                <w:bottom w:val="single" w:sz="4" w:space="1" w:color="auto"/>
-                <w:right w:val="single" w:sz="4" w:space="1" w:color="auto"/>
-              </w:pBdr>
-            </w:pPr>
-            <w:r>
-              <w:lastRenderedPageBreak/>
+              <w:pStyle w:val="Sinespaciado"/>
+              <w:pBdr>
+                <w:top w:val="single" w:sz="4" w:space="1" w:color="auto"/>
+                <w:left w:val="single" w:sz="4" w:space="1" w:color="auto"/>
+                <w:bottom w:val="single" w:sz="4" w:space="1" w:color="auto"/>
+                <w:right w:val="single" w:sz="4" w:space="1" w:color="auto"/>
+              </w:pBdr>
+            </w:pPr>
+            <w:r>
               <w:t>4.2.2 Preparar prototipo 2</w:t>
             </w:r>
           </w:p>
@@ -7133,7 +7108,7 @@
           </w:tcPr>
           <w:p>
             <w:pPr>
-              <w:pStyle w:val="NoSpacing"/>
+              <w:pStyle w:val="Sinespaciado"/>
               <w:pBdr>
                 <w:top w:val="single" w:sz="4" w:space="1" w:color="auto"/>
                 <w:left w:val="single" w:sz="4" w:space="1" w:color="auto"/>
@@ -7152,7 +7127,7 @@
           </w:tcPr>
           <w:p>
             <w:pPr>
-              <w:pStyle w:val="NoSpacing"/>
+              <w:pStyle w:val="Sinespaciado"/>
               <w:pBdr>
                 <w:top w:val="single" w:sz="4" w:space="1" w:color="auto"/>
                 <w:left w:val="single" w:sz="4" w:space="1" w:color="auto"/>
@@ -7171,7 +7146,7 @@
           </w:tcPr>
           <w:p>
             <w:pPr>
-              <w:pStyle w:val="NoSpacing"/>
+              <w:pStyle w:val="Sinespaciado"/>
               <w:pBdr>
                 <w:top w:val="single" w:sz="4" w:space="1" w:color="auto"/>
                 <w:left w:val="single" w:sz="4" w:space="1" w:color="auto"/>
@@ -7188,7 +7163,7 @@
     </w:tbl>
     <w:p>
       <w:pPr>
-        <w:pStyle w:val="NoSpacing"/>
+        <w:pStyle w:val="Sinespaciado"/>
         <w:pBdr>
           <w:top w:val="single" w:sz="4" w:space="1" w:color="auto"/>
           <w:left w:val="single" w:sz="4" w:space="1" w:color="auto"/>
@@ -7198,18 +7173,12 @@
       </w:pPr>
       <w:r>
         <w:tab/>
-        <w:t xml:space="preserve">Coste total del paquete de trabajo: </w:t>
-      </w:r>
-      <w:r>
-        <w:t>3</w:t>
-      </w:r>
-      <w:r>
-        <w:t>25€</w:t>
+        <w:t>Coste total del paquete de trabajo: 325€</w:t>
       </w:r>
     </w:p>
     <w:p>
       <w:pPr>
-        <w:pStyle w:val="NoSpacing"/>
+        <w:pStyle w:val="Sinespaciado"/>
         <w:pBdr>
           <w:top w:val="single" w:sz="4" w:space="1" w:color="auto"/>
           <w:left w:val="single" w:sz="4" w:space="1" w:color="auto"/>
@@ -7220,7 +7189,7 @@
     </w:p>
     <w:p>
       <w:pPr>
-        <w:pStyle w:val="NoSpacing"/>
+        <w:pStyle w:val="Sinespaciado"/>
         <w:pBdr>
           <w:left w:val="single" w:sz="4" w:space="1" w:color="auto"/>
           <w:bottom w:val="single" w:sz="4" w:space="1" w:color="auto"/>
@@ -7229,18 +7198,12 @@
         <w:shd w:val="clear" w:color="auto" w:fill="C5E0B3" w:themeFill="accent6" w:themeFillTint="66"/>
       </w:pPr>
       <w:r>
-        <w:t xml:space="preserve">Coste total de la cuenta de control: </w:t>
-      </w:r>
-      <w:r>
-        <w:t>650</w:t>
-      </w:r>
-      <w:r>
-        <w:t>€</w:t>
+        <w:t>Coste total de la cuenta de control: 650€</w:t>
       </w:r>
     </w:p>
     <w:p>
       <w:pPr>
-        <w:pStyle w:val="NoSpacing"/>
+        <w:pStyle w:val="Sinespaciado"/>
         <w:pBdr>
           <w:left w:val="single" w:sz="4" w:space="1" w:color="auto"/>
           <w:bottom w:val="single" w:sz="4" w:space="1" w:color="auto"/>
@@ -7251,7 +7214,7 @@
     </w:p>
     <w:p>
       <w:pPr>
-        <w:pStyle w:val="NoSpacing"/>
+        <w:pStyle w:val="Sinespaciado"/>
         <w:numPr>
           <w:ilvl w:val="0"/>
           <w:numId w:val="2"/>
@@ -7269,7 +7232,7 @@
     </w:p>
     <w:p>
       <w:pPr>
-        <w:pStyle w:val="NoSpacing"/>
+        <w:pStyle w:val="Sinespaciado"/>
         <w:pBdr>
           <w:top w:val="single" w:sz="4" w:space="1" w:color="auto"/>
           <w:left w:val="single" w:sz="4" w:space="1" w:color="auto"/>
@@ -7281,7 +7244,7 @@
     </w:p>
     <w:p>
       <w:pPr>
-        <w:pStyle w:val="NoSpacing"/>
+        <w:pStyle w:val="Sinespaciado"/>
         <w:numPr>
           <w:ilvl w:val="1"/>
           <w:numId w:val="2"/>
@@ -7299,7 +7262,7 @@
     </w:p>
     <w:tbl>
       <w:tblPr>
-        <w:tblStyle w:val="TableGrid"/>
+        <w:tblStyle w:val="Tablaconcuadrcula"/>
         <w:tblW w:w="0" w:type="auto"/>
         <w:tblInd w:w="1416" w:type="dxa"/>
         <w:tblLook w:val="04A0" w:firstRow="1" w:lastRow="0" w:firstColumn="1" w:lastColumn="0" w:noHBand="0" w:noVBand="1"/>
@@ -7318,7 +7281,7 @@
           </w:tcPr>
           <w:p>
             <w:pPr>
-              <w:pStyle w:val="NoSpacing"/>
+              <w:pStyle w:val="Sinespaciado"/>
               <w:pBdr>
                 <w:top w:val="single" w:sz="4" w:space="1" w:color="auto"/>
                 <w:left w:val="single" w:sz="4" w:space="1" w:color="auto"/>
@@ -7338,7 +7301,7 @@
           </w:tcPr>
           <w:p>
             <w:pPr>
-              <w:pStyle w:val="NoSpacing"/>
+              <w:pStyle w:val="Sinespaciado"/>
               <w:pBdr>
                 <w:top w:val="single" w:sz="4" w:space="1" w:color="auto"/>
                 <w:left w:val="single" w:sz="4" w:space="1" w:color="auto"/>
@@ -7358,7 +7321,7 @@
           </w:tcPr>
           <w:p>
             <w:pPr>
-              <w:pStyle w:val="NoSpacing"/>
+              <w:pStyle w:val="Sinespaciado"/>
               <w:pBdr>
                 <w:top w:val="single" w:sz="4" w:space="1" w:color="auto"/>
                 <w:left w:val="single" w:sz="4" w:space="1" w:color="auto"/>
@@ -7378,7 +7341,7 @@
           </w:tcPr>
           <w:p>
             <w:pPr>
-              <w:pStyle w:val="NoSpacing"/>
+              <w:pStyle w:val="Sinespaciado"/>
               <w:pBdr>
                 <w:top w:val="single" w:sz="4" w:space="1" w:color="auto"/>
                 <w:left w:val="single" w:sz="4" w:space="1" w:color="auto"/>
@@ -7399,7 +7362,7 @@
           </w:tcPr>
           <w:p>
             <w:pPr>
-              <w:pStyle w:val="NoSpacing"/>
+              <w:pStyle w:val="Sinespaciado"/>
               <w:pBdr>
                 <w:top w:val="single" w:sz="4" w:space="1" w:color="auto"/>
                 <w:left w:val="single" w:sz="4" w:space="1" w:color="auto"/>
@@ -7418,7 +7381,7 @@
           </w:tcPr>
           <w:p>
             <w:pPr>
-              <w:pStyle w:val="NoSpacing"/>
+              <w:pStyle w:val="Sinespaciado"/>
               <w:pBdr>
                 <w:top w:val="single" w:sz="4" w:space="1" w:color="auto"/>
                 <w:left w:val="single" w:sz="4" w:space="1" w:color="auto"/>
@@ -7437,7 +7400,7 @@
           </w:tcPr>
           <w:p>
             <w:pPr>
-              <w:pStyle w:val="NoSpacing"/>
+              <w:pStyle w:val="Sinespaciado"/>
               <w:pBdr>
                 <w:top w:val="single" w:sz="4" w:space="1" w:color="auto"/>
                 <w:left w:val="single" w:sz="4" w:space="1" w:color="auto"/>
@@ -7456,7 +7419,7 @@
           </w:tcPr>
           <w:p>
             <w:pPr>
-              <w:pStyle w:val="NoSpacing"/>
+              <w:pStyle w:val="Sinespaciado"/>
               <w:pBdr>
                 <w:top w:val="single" w:sz="4" w:space="1" w:color="auto"/>
                 <w:left w:val="single" w:sz="4" w:space="1" w:color="auto"/>
@@ -7477,7 +7440,7 @@
           </w:tcPr>
           <w:p>
             <w:pPr>
-              <w:pStyle w:val="NoSpacing"/>
+              <w:pStyle w:val="Sinespaciado"/>
               <w:pBdr>
                 <w:top w:val="single" w:sz="4" w:space="1" w:color="auto"/>
                 <w:left w:val="single" w:sz="4" w:space="1" w:color="auto"/>
@@ -7496,7 +7459,7 @@
           </w:tcPr>
           <w:p>
             <w:pPr>
-              <w:pStyle w:val="NoSpacing"/>
+              <w:pStyle w:val="Sinespaciado"/>
               <w:pBdr>
                 <w:top w:val="single" w:sz="4" w:space="1" w:color="auto"/>
                 <w:left w:val="single" w:sz="4" w:space="1" w:color="auto"/>
@@ -7515,19 +7478,16 @@
           </w:tcPr>
           <w:p>
             <w:pPr>
-              <w:pStyle w:val="NoSpacing"/>
-              <w:pBdr>
-                <w:top w:val="single" w:sz="4" w:space="1" w:color="auto"/>
-                <w:left w:val="single" w:sz="4" w:space="1" w:color="auto"/>
-                <w:bottom w:val="single" w:sz="4" w:space="1" w:color="auto"/>
-                <w:right w:val="single" w:sz="4" w:space="1" w:color="auto"/>
-              </w:pBdr>
-            </w:pPr>
-            <w:r>
-              <w:t>5</w:t>
-            </w:r>
-            <w:r>
-              <w:t>0</w:t>
+              <w:pStyle w:val="Sinespaciado"/>
+              <w:pBdr>
+                <w:top w:val="single" w:sz="4" w:space="1" w:color="auto"/>
+                <w:left w:val="single" w:sz="4" w:space="1" w:color="auto"/>
+                <w:bottom w:val="single" w:sz="4" w:space="1" w:color="auto"/>
+                <w:right w:val="single" w:sz="4" w:space="1" w:color="auto"/>
+              </w:pBdr>
+            </w:pPr>
+            <w:r>
+              <w:t>50</w:t>
             </w:r>
           </w:p>
         </w:tc>
@@ -7537,7 +7497,7 @@
           </w:tcPr>
           <w:p>
             <w:pPr>
-              <w:pStyle w:val="NoSpacing"/>
+              <w:pStyle w:val="Sinespaciado"/>
               <w:pBdr>
                 <w:top w:val="single" w:sz="4" w:space="1" w:color="auto"/>
                 <w:left w:val="single" w:sz="4" w:space="1" w:color="auto"/>
@@ -7554,7 +7514,7 @@
     </w:tbl>
     <w:p>
       <w:pPr>
-        <w:pStyle w:val="NoSpacing"/>
+        <w:pStyle w:val="Sinespaciado"/>
         <w:pBdr>
           <w:top w:val="single" w:sz="4" w:space="1" w:color="auto"/>
           <w:left w:val="single" w:sz="4" w:space="1" w:color="auto"/>
@@ -7564,24 +7524,12 @@
       </w:pPr>
       <w:r>
         <w:tab/>
-        <w:t xml:space="preserve">Coste total del paquete de trabajo: </w:t>
-      </w:r>
-      <w:r>
-        <w:t>1</w:t>
-      </w:r>
-      <w:r>
-        <w:t>32</w:t>
-      </w:r>
-      <w:r>
-        <w:t>0</w:t>
-      </w:r>
-      <w:r>
-        <w:t>€</w:t>
+        <w:t>Coste total del paquete de trabajo: 1320€</w:t>
       </w:r>
     </w:p>
     <w:p>
       <w:pPr>
-        <w:pStyle w:val="NoSpacing"/>
+        <w:pStyle w:val="Sinespaciado"/>
         <w:pBdr>
           <w:top w:val="single" w:sz="4" w:space="1" w:color="auto"/>
           <w:left w:val="single" w:sz="4" w:space="1" w:color="auto"/>
@@ -7592,7 +7540,7 @@
     </w:p>
     <w:p>
       <w:pPr>
-        <w:pStyle w:val="NoSpacing"/>
+        <w:pStyle w:val="Sinespaciado"/>
         <w:pBdr>
           <w:left w:val="single" w:sz="4" w:space="1" w:color="auto"/>
           <w:bottom w:val="single" w:sz="4" w:space="1" w:color="auto"/>
@@ -7606,13 +7554,13 @@
     </w:p>
     <w:p>
       <w:pPr>
-        <w:pStyle w:val="NoSpacing"/>
+        <w:pStyle w:val="Sinespaciado"/>
         <w:ind w:left="1428"/>
       </w:pPr>
     </w:p>
     <w:p>
       <w:pPr>
-        <w:pStyle w:val="NoSpacing"/>
+        <w:pStyle w:val="Sinespaciado"/>
         <w:ind w:left="1416"/>
       </w:pPr>
     </w:p>
@@ -7681,7 +7629,7 @@
 <w:hdr xmlns:wpc="http://schemas.microsoft.com/office/word/2010/wordprocessingCanvas" xmlns:cx="http://schemas.microsoft.com/office/drawing/2014/chartex" xmlns:cx1="http://schemas.microsoft.com/office/drawing/2015/9/8/chartex" xmlns:cx2="http://schemas.microsoft.com/office/drawing/2015/10/21/chartex" xmlns:cx3="http://schemas.microsoft.com/office/drawing/2016/5/9/chartex" xmlns:cx4="http://schemas.microsoft.com/office/drawing/2016/5/10/chartex" xmlns:cx5="http://schemas.microsoft.com/office/drawing/2016/5/11/chartex" xmlns:cx6="http://schemas.microsoft.com/office/drawing/2016/5/12/chartex" xmlns:cx7="http://schemas.microsoft.com/office/drawing/2016/5/13/chartex" xmlns:cx8="http://schemas.microsoft.com/office/drawing/2016/5/14/chartex" xmlns:mc="http://schemas.openxmlformats.org/markup-compatibility/2006" xmlns:aink="http://schemas.microsoft.com/office/drawing/2016/ink" xmlns:am3d="http://schemas.microsoft.com/office/drawing/2017/model3d" xmlns:o="urn:schemas-microsoft-com:office:office" xmlns:oel="http://schemas.microsoft.com/office/2019/extlst" xmlns:r="http://schemas.openxmlformats.org/officeDocument/2006/relationships" xmlns:m="http://schemas.openxmlformats.org/officeDocument/2006/math" xmlns:v="urn:schemas-microsoft-com:vml" xmlns:wp14="http://schemas.microsoft.com/office/word/2010/wordprocessingDrawing" xmlns:wp="http://schemas.openxmlformats.org/drawingml/2006/wordprocessingDrawing" xmlns:w10="urn:schemas-microsoft-com:office:word" xmlns:w="http://schemas.openxmlformats.org/wordprocessingml/2006/main" xmlns:w14="http://schemas.microsoft.com/office/word/2010/wordml" xmlns:w15="http://schemas.microsoft.com/office/word/2012/wordml" xmlns:w16cex="http://schemas.microsoft.com/office/word/2018/wordml/cex" xmlns:w16cid="http://schemas.microsoft.com/office/word/2016/wordml/cid" xmlns:w16="http://schemas.microsoft.com/office/word/2018/wordml" xmlns:w16sdtdh="http://schemas.microsoft.com/office/word/2020/wordml/sdtdatahash" xmlns:w16se="http://schemas.microsoft.com/office/word/2015/wordml/symex" xmlns:wpg="http://schemas.microsoft.com/office/word/2010/wordprocessingGroup" xmlns:wpi="http://schemas.microsoft.com/office/word/2010/wordprocessingInk" xmlns:wne="http://schemas.microsoft.com/office/word/2006/wordml" xmlns:wps="http://schemas.microsoft.com/office/word/2010/wordprocessingShape" mc:Ignorable="w14 w15 w16se w16cid w16 w16cex w16sdtdh wp14">
   <w:p>
     <w:pPr>
-      <w:pStyle w:val="Header"/>
+      <w:pStyle w:val="Encabezado"/>
       <w:rPr>
         <w:b/>
         <w:color w:val="0D0D0D"/>
@@ -7701,7 +7649,7 @@
   </w:p>
   <w:p>
     <w:pPr>
-      <w:pStyle w:val="Header"/>
+      <w:pStyle w:val="Encabezado"/>
       <w:jc w:val="right"/>
       <w:rPr>
         <w:b/>
@@ -7805,7 +7753,7 @@
   </w:p>
   <w:p>
     <w:pPr>
-      <w:pStyle w:val="Header"/>
+      <w:pStyle w:val="Encabezado"/>
     </w:pPr>
   </w:p>
 </w:hdr>
@@ -9580,10 +9528,10 @@
     <w:qFormat/>
     <w:rsid w:val="00E170C9"/>
   </w:style>
-  <w:style w:type="paragraph" w:styleId="Heading1">
+  <w:style w:type="paragraph" w:styleId="Ttulo1">
     <w:name w:val="heading 1"/>
     <w:basedOn w:val="Normal"/>
-    <w:link w:val="Heading1Char"/>
+    <w:link w:val="Ttulo1Car"/>
     <w:uiPriority w:val="9"/>
     <w:qFormat/>
     <w:rsid w:val="00E55CE6"/>
@@ -9601,13 +9549,13 @@
       <w:lang w:eastAsia="es-VE"/>
     </w:rPr>
   </w:style>
-  <w:style w:type="character" w:default="1" w:styleId="DefaultParagraphFont">
+  <w:style w:type="character" w:default="1" w:styleId="Fuentedeprrafopredeter">
     <w:name w:val="Default Paragraph Font"/>
     <w:uiPriority w:val="1"/>
     <w:semiHidden/>
     <w:unhideWhenUsed/>
   </w:style>
-  <w:style w:type="table" w:default="1" w:styleId="TableNormal">
+  <w:style w:type="table" w:default="1" w:styleId="Tablanormal">
     <w:name w:val="Normal Table"/>
     <w:uiPriority w:val="99"/>
     <w:semiHidden/>
@@ -9622,16 +9570,16 @@
       </w:tblCellMar>
     </w:tblPr>
   </w:style>
-  <w:style w:type="numbering" w:default="1" w:styleId="NoList">
+  <w:style w:type="numbering" w:default="1" w:styleId="Sinlista">
     <w:name w:val="No List"/>
     <w:uiPriority w:val="99"/>
     <w:semiHidden/>
     <w:unhideWhenUsed/>
   </w:style>
-  <w:style w:type="paragraph" w:styleId="Header">
+  <w:style w:type="paragraph" w:styleId="Encabezado">
     <w:name w:val="header"/>
     <w:basedOn w:val="Normal"/>
-    <w:link w:val="HeaderChar"/>
+    <w:link w:val="EncabezadoCar"/>
     <w:uiPriority w:val="99"/>
     <w:unhideWhenUsed/>
     <w:rsid w:val="00A833A5"/>
@@ -9643,17 +9591,17 @@
       <w:spacing w:after="0" w:line="240" w:lineRule="auto"/>
     </w:pPr>
   </w:style>
-  <w:style w:type="character" w:customStyle="1" w:styleId="HeaderChar">
-    <w:name w:val="Header Char"/>
-    <w:basedOn w:val="DefaultParagraphFont"/>
-    <w:link w:val="Header"/>
+  <w:style w:type="character" w:customStyle="1" w:styleId="EncabezadoCar">
+    <w:name w:val="Encabezado Car"/>
+    <w:basedOn w:val="Fuentedeprrafopredeter"/>
+    <w:link w:val="Encabezado"/>
     <w:uiPriority w:val="99"/>
     <w:rsid w:val="00A833A5"/>
   </w:style>
-  <w:style w:type="paragraph" w:styleId="Footer">
+  <w:style w:type="paragraph" w:styleId="Piedepgina">
     <w:name w:val="footer"/>
     <w:basedOn w:val="Normal"/>
-    <w:link w:val="FooterChar"/>
+    <w:link w:val="PiedepginaCar"/>
     <w:uiPriority w:val="99"/>
     <w:unhideWhenUsed/>
     <w:rsid w:val="00A833A5"/>
@@ -9665,16 +9613,16 @@
       <w:spacing w:after="0" w:line="240" w:lineRule="auto"/>
     </w:pPr>
   </w:style>
-  <w:style w:type="character" w:customStyle="1" w:styleId="FooterChar">
-    <w:name w:val="Footer Char"/>
-    <w:basedOn w:val="DefaultParagraphFont"/>
-    <w:link w:val="Footer"/>
+  <w:style w:type="character" w:customStyle="1" w:styleId="PiedepginaCar">
+    <w:name w:val="Pie de página Car"/>
+    <w:basedOn w:val="Fuentedeprrafopredeter"/>
+    <w:link w:val="Piedepgina"/>
     <w:uiPriority w:val="99"/>
     <w:rsid w:val="00A833A5"/>
   </w:style>
-  <w:style w:type="table" w:styleId="TableGrid">
+  <w:style w:type="table" w:styleId="Tablaconcuadrcula">
     <w:name w:val="Table Grid"/>
-    <w:basedOn w:val="TableNormal"/>
+    <w:basedOn w:val="Tablanormal"/>
     <w:uiPriority w:val="39"/>
     <w:rsid w:val="00A833A5"/>
     <w:pPr>
@@ -9691,9 +9639,9 @@
       </w:tblBorders>
     </w:tblPr>
   </w:style>
-  <w:style w:type="table" w:styleId="GridTable4-Accent6">
+  <w:style w:type="table" w:styleId="Tablaconcuadrcula4-nfasis6">
     <w:name w:val="Grid Table 4 Accent 6"/>
-    <w:basedOn w:val="TableNormal"/>
+    <w:basedOn w:val="Tablanormal"/>
     <w:uiPriority w:val="49"/>
     <w:rsid w:val="00A833A5"/>
     <w:pPr>
@@ -9767,7 +9715,7 @@
       </w:tcPr>
     </w:tblStylePr>
   </w:style>
-  <w:style w:type="paragraph" w:styleId="ListParagraph">
+  <w:style w:type="paragraph" w:styleId="Prrafodelista">
     <w:name w:val="List Paragraph"/>
     <w:basedOn w:val="Normal"/>
     <w:uiPriority w:val="34"/>
@@ -9778,10 +9726,10 @@
       <w:contextualSpacing/>
     </w:pPr>
   </w:style>
-  <w:style w:type="character" w:customStyle="1" w:styleId="Heading1Char">
-    <w:name w:val="Heading 1 Char"/>
-    <w:basedOn w:val="DefaultParagraphFont"/>
-    <w:link w:val="Heading1"/>
+  <w:style w:type="character" w:customStyle="1" w:styleId="Ttulo1Car">
+    <w:name w:val="Título 1 Car"/>
+    <w:basedOn w:val="Fuentedeprrafopredeter"/>
+    <w:link w:val="Ttulo1"/>
     <w:uiPriority w:val="9"/>
     <w:rsid w:val="00E55CE6"/>
     <w:rPr>
@@ -9794,7 +9742,7 @@
       <w:lang w:eastAsia="es-VE"/>
     </w:rPr>
   </w:style>
-  <w:style w:type="paragraph" w:styleId="TOC1">
+  <w:style w:type="paragraph" w:styleId="TDC1">
     <w:name w:val="toc 1"/>
     <w:basedOn w:val="Normal"/>
     <w:next w:val="Normal"/>
@@ -9811,7 +9759,7 @@
       <w:szCs w:val="24"/>
     </w:rPr>
   </w:style>
-  <w:style w:type="paragraph" w:styleId="NoSpacing">
+  <w:style w:type="paragraph" w:styleId="Sinespaciado">
     <w:name w:val="No Spacing"/>
     <w:uiPriority w:val="1"/>
     <w:qFormat/>
@@ -9825,7 +9773,7 @@
       <w:lang w:val="es-VE"/>
     </w:rPr>
   </w:style>
-  <w:style w:type="character" w:styleId="SubtleEmphasis">
+  <w:style w:type="character" w:styleId="nfasissutil">
     <w:name w:val="Subtle Emphasis"/>
     <w:uiPriority w:val="19"/>
     <w:qFormat/>

</xml_diff>